<commit_message>
update dvwa with kali info
</commit_message>
<xml_diff>
--- a/assignments/5/Damn Vulnerable Web Applications.docx
+++ b/assignments/5/Damn Vulnerable Web Applications.docx
@@ -23,6 +23,12 @@
     </w:p>
     <w:sdt>
       <w:sdtPr>
+        <w:rPr>
+          <w:rFonts w:asciiTheme="minorHAnsi" w:eastAsiaTheme="minorHAnsi" w:hAnsiTheme="minorHAnsi" w:cstheme="minorBidi"/>
+          <w:color w:val="auto"/>
+          <w:sz w:val="22"/>
+          <w:szCs w:val="22"/>
+        </w:rPr>
         <w:id w:val="-1671623118"/>
         <w:docPartObj>
           <w:docPartGallery w:val="Table of Contents"/>
@@ -31,13 +37,9 @@
       </w:sdtPr>
       <w:sdtEndPr>
         <w:rPr>
-          <w:rFonts w:asciiTheme="minorHAnsi" w:eastAsiaTheme="minorHAnsi" w:hAnsiTheme="minorHAnsi" w:cstheme="minorBidi"/>
           <w:b/>
           <w:bCs/>
           <w:noProof/>
-          <w:color w:val="auto"/>
-          <w:sz w:val="22"/>
-          <w:szCs w:val="22"/>
         </w:rPr>
       </w:sdtEndPr>
       <w:sdtContent>
@@ -50,6 +52,15 @@
           </w:r>
         </w:p>
         <w:p>
+          <w:pPr>
+            <w:pStyle w:val="TOC1"/>
+            <w:tabs>
+              <w:tab w:val="right" w:leader="dot" w:pos="9350"/>
+            </w:tabs>
+            <w:rPr>
+              <w:noProof/>
+            </w:rPr>
+          </w:pPr>
           <w:r>
             <w:fldChar w:fldCharType="begin"/>
           </w:r>
@@ -59,14 +70,65 @@
           <w:r>
             <w:fldChar w:fldCharType="separate"/>
           </w:r>
-          <w:r>
-            <w:rPr>
-              <w:b/>
-              <w:bCs/>
-              <w:noProof/>
-            </w:rPr>
-            <w:t>No table of contents entries found.</w:t>
-          </w:r>
+          <w:hyperlink w:anchor="_Toc526261777" w:history="1">
+            <w:r>
+              <w:rPr>
+                <w:rStyle w:val="Hyperlink"/>
+                <w:noProof/>
+              </w:rPr>
+              <w:t>Setup</w:t>
+            </w:r>
+            <w:r>
+              <w:rPr>
+                <w:noProof/>
+                <w:webHidden/>
+              </w:rPr>
+              <w:tab/>
+            </w:r>
+            <w:r>
+              <w:rPr>
+                <w:noProof/>
+                <w:webHidden/>
+              </w:rPr>
+              <w:fldChar w:fldCharType="begin"/>
+            </w:r>
+            <w:r>
+              <w:rPr>
+                <w:noProof/>
+                <w:webHidden/>
+              </w:rPr>
+              <w:instrText xml:space="preserve"> PAGEREF _Toc526261777 \h </w:instrText>
+            </w:r>
+            <w:r>
+              <w:rPr>
+                <w:noProof/>
+                <w:webHidden/>
+              </w:rPr>
+            </w:r>
+            <w:r>
+              <w:rPr>
+                <w:noProof/>
+                <w:webHidden/>
+              </w:rPr>
+              <w:fldChar w:fldCharType="separate"/>
+            </w:r>
+            <w:r>
+              <w:rPr>
+                <w:noProof/>
+                <w:webHidden/>
+              </w:rPr>
+              <w:t>2</w:t>
+            </w:r>
+            <w:r>
+              <w:rPr>
+                <w:noProof/>
+                <w:webHidden/>
+              </w:rPr>
+              <w:fldChar w:fldCharType="end"/>
+            </w:r>
+          </w:hyperlink>
+        </w:p>
+        <w:p>
           <w:r>
             <w:rPr>
               <w:b/>
@@ -88,10 +150,12 @@
         <w:pStyle w:val="Heading1"/>
         <w:spacing w:line="360" w:lineRule="auto"/>
       </w:pPr>
+      <w:bookmarkStart w:id="0" w:name="_Toc526261777"/>
       <w:r>
         <w:lastRenderedPageBreak/>
         <w:t>Setup</w:t>
       </w:r>
+      <w:bookmarkEnd w:id="0"/>
     </w:p>
     <w:p>
       <w:pPr>
@@ -103,10 +167,23 @@
         <w:spacing w:line="360" w:lineRule="auto"/>
       </w:pPr>
       <w:r>
-        <w:t xml:space="preserve">Install Linux, or any distro supported by </w:t>
-      </w:r>
-      <w:r>
-        <w:t>Docker.</w:t>
+        <w:t xml:space="preserve">Install Linux, or any </w:t>
+      </w:r>
+      <w:proofErr w:type="spellStart"/>
+      <w:r>
+        <w:t>distro</w:t>
+      </w:r>
+      <w:proofErr w:type="spellEnd"/>
+      <w:r>
+        <w:t xml:space="preserve"> supported by </w:t>
+      </w:r>
+      <w:proofErr w:type="spellStart"/>
+      <w:r>
+        <w:t>Docker</w:t>
+      </w:r>
+      <w:proofErr w:type="spellEnd"/>
+      <w:r>
+        <w:t>.</w:t>
       </w:r>
     </w:p>
     <w:p>
@@ -126,21 +203,13 @@
       <w:pPr>
         <w:pStyle w:val="ListParagraph"/>
         <w:numPr>
-          <w:ilvl w:val="0"/>
+          <w:ilvl w:val="1"/>
           <w:numId w:val="1"/>
         </w:numPr>
         <w:spacing w:line="360" w:lineRule="auto"/>
       </w:pPr>
-      <w:hyperlink r:id="rId6" w:history="1">
-        <w:r>
-          <w:rPr>
-            <w:rStyle w:val="Hyperlink"/>
-          </w:rPr>
-          <w:t>Install Docker</w:t>
-        </w:r>
-      </w:hyperlink>
-      <w:r>
-        <w:t>.</w:t>
+      <w:r>
+        <w:t>I also tested on Kali. This works too.</w:t>
       </w:r>
     </w:p>
     <w:p>
@@ -152,9 +221,39 @@
         </w:numPr>
         <w:spacing w:line="360" w:lineRule="auto"/>
       </w:pPr>
+      <w:hyperlink r:id="rId6" w:history="1">
+        <w:r>
+          <w:rPr>
+            <w:rStyle w:val="Hyperlink"/>
+          </w:rPr>
+          <w:t xml:space="preserve">Install </w:t>
+        </w:r>
+        <w:proofErr w:type="spellStart"/>
+        <w:r>
+          <w:rPr>
+            <w:rStyle w:val="Hyperlink"/>
+          </w:rPr>
+          <w:t>Docker</w:t>
+        </w:r>
+        <w:proofErr w:type="spellEnd"/>
+      </w:hyperlink>
+      <w:r>
+        <w:t>.</w:t>
+      </w:r>
+    </w:p>
+    <w:p>
+      <w:pPr>
+        <w:pStyle w:val="ListParagraph"/>
+        <w:numPr>
+          <w:ilvl w:val="0"/>
+          <w:numId w:val="1"/>
+        </w:numPr>
+        <w:spacing w:line="360" w:lineRule="auto"/>
+      </w:pPr>
       <w:r>
         <w:t xml:space="preserve">Run </w:t>
       </w:r>
+      <w:proofErr w:type="spellStart"/>
       <w:r>
         <w:rPr>
           <w:rFonts w:ascii="Consolas" w:hAnsi="Consolas" w:cs="Consolas"/>
@@ -171,8 +270,69 @@
           <w:bdr w:val="single" w:sz="2" w:space="0" w:color="DFDFDF" w:frame="1"/>
           <w:shd w:val="clear" w:color="auto" w:fill="F8F8F8"/>
         </w:rPr>
-        <w:t>r run --rm -it -p 80:80 vulnerables/web-dvwa</w:t>
-      </w:r>
+        <w:t>r</w:t>
+      </w:r>
+      <w:proofErr w:type="spellEnd"/>
+      <w:r>
+        <w:rPr>
+          <w:rFonts w:ascii="Consolas" w:hAnsi="Consolas" w:cs="Consolas"/>
+          <w:color w:val="333333"/>
+          <w:bdr w:val="single" w:sz="2" w:space="0" w:color="DFDFDF" w:frame="1"/>
+          <w:shd w:val="clear" w:color="auto" w:fill="F8F8F8"/>
+        </w:rPr>
+        <w:t xml:space="preserve"> run --</w:t>
+      </w:r>
+      <w:proofErr w:type="spellStart"/>
+      <w:r>
+        <w:rPr>
+          <w:rFonts w:ascii="Consolas" w:hAnsi="Consolas" w:cs="Consolas"/>
+          <w:color w:val="333333"/>
+          <w:bdr w:val="single" w:sz="2" w:space="0" w:color="DFDFDF" w:frame="1"/>
+          <w:shd w:val="clear" w:color="auto" w:fill="F8F8F8"/>
+        </w:rPr>
+        <w:t>rm</w:t>
+      </w:r>
+      <w:proofErr w:type="spellEnd"/>
+      <w:r>
+        <w:rPr>
+          <w:rFonts w:ascii="Consolas" w:hAnsi="Consolas" w:cs="Consolas"/>
+          <w:color w:val="333333"/>
+          <w:bdr w:val="single" w:sz="2" w:space="0" w:color="DFDFDF" w:frame="1"/>
+          <w:shd w:val="clear" w:color="auto" w:fill="F8F8F8"/>
+        </w:rPr>
+        <w:t xml:space="preserve"> -it -p 80:80 </w:t>
+      </w:r>
+      <w:proofErr w:type="spellStart"/>
+      <w:r>
+        <w:rPr>
+          <w:rFonts w:ascii="Consolas" w:hAnsi="Consolas" w:cs="Consolas"/>
+          <w:color w:val="333333"/>
+          <w:bdr w:val="single" w:sz="2" w:space="0" w:color="DFDFDF" w:frame="1"/>
+          <w:shd w:val="clear" w:color="auto" w:fill="F8F8F8"/>
+        </w:rPr>
+        <w:t>vulnerables</w:t>
+      </w:r>
+      <w:proofErr w:type="spellEnd"/>
+      <w:r>
+        <w:rPr>
+          <w:rFonts w:ascii="Consolas" w:hAnsi="Consolas" w:cs="Consolas"/>
+          <w:color w:val="333333"/>
+          <w:bdr w:val="single" w:sz="2" w:space="0" w:color="DFDFDF" w:frame="1"/>
+          <w:shd w:val="clear" w:color="auto" w:fill="F8F8F8"/>
+        </w:rPr>
+        <w:t>/web-</w:t>
+      </w:r>
+      <w:proofErr w:type="spellStart"/>
+      <w:r>
+        <w:rPr>
+          <w:rFonts w:ascii="Consolas" w:hAnsi="Consolas" w:cs="Consolas"/>
+          <w:color w:val="333333"/>
+          <w:bdr w:val="single" w:sz="2" w:space="0" w:color="DFDFDF" w:frame="1"/>
+          <w:shd w:val="clear" w:color="auto" w:fill="F8F8F8"/>
+        </w:rPr>
+        <w:t>dvwa</w:t>
+      </w:r>
+      <w:proofErr w:type="spellEnd"/>
       <w:r>
         <w:t>.</w:t>
       </w:r>
@@ -196,7 +356,22 @@
         <w:t>deletes</w:t>
       </w:r>
       <w:r>
-        <w:t xml:space="preserve"> any existing dvwa install.</w:t>
+        <w:t xml:space="preserve"> any existing </w:t>
+      </w:r>
+      <w:proofErr w:type="spellStart"/>
+      <w:r>
+        <w:t>dvwa</w:t>
+      </w:r>
+      <w:proofErr w:type="spellEnd"/>
+      <w:r>
+        <w:t xml:space="preserve"> install.</w:t>
+      </w:r>
+      <w:r>
+        <w:br/>
+      </w:r>
+      <w:r>
+        <w:br/>
+        <w:t>That means your work in STEP 4 will be GONE if you run it after doing step 4!</w:t>
       </w:r>
       <w:r>
         <w:br/>
@@ -208,17 +383,84 @@
       <w:r>
         <w:t xml:space="preserve">, use </w:t>
       </w:r>
-      <w:r>
-        <w:rPr>
-          <w:rFonts w:ascii="Consolas" w:hAnsi="Consolas" w:cs="Consolas"/>
-          <w:color w:val="333333"/>
-          <w:bdr w:val="single" w:sz="2" w:space="0" w:color="DFDFDF" w:frame="1"/>
-          <w:shd w:val="clear" w:color="auto" w:fill="F8F8F8"/>
-        </w:rPr>
-        <w:t>docker start –i [container_name]</w:t>
-      </w:r>
-      <w:bookmarkStart w:id="0" w:name="_GoBack"/>
-      <w:bookmarkEnd w:id="0"/>
+      <w:proofErr w:type="spellStart"/>
+      <w:r>
+        <w:rPr>
+          <w:rFonts w:ascii="Consolas" w:hAnsi="Consolas" w:cs="Consolas"/>
+          <w:color w:val="333333"/>
+          <w:bdr w:val="single" w:sz="2" w:space="0" w:color="DFDFDF" w:frame="1"/>
+          <w:shd w:val="clear" w:color="auto" w:fill="F8F8F8"/>
+        </w:rPr>
+        <w:t>docker</w:t>
+      </w:r>
+      <w:proofErr w:type="spellEnd"/>
+      <w:r>
+        <w:rPr>
+          <w:rFonts w:ascii="Consolas" w:hAnsi="Consolas" w:cs="Consolas"/>
+          <w:color w:val="333333"/>
+          <w:bdr w:val="single" w:sz="2" w:space="0" w:color="DFDFDF" w:frame="1"/>
+          <w:shd w:val="clear" w:color="auto" w:fill="F8F8F8"/>
+        </w:rPr>
+        <w:t xml:space="preserve"> start </w:t>
+      </w:r>
+      <w:r>
+        <w:rPr>
+          <w:rFonts w:ascii="Consolas" w:hAnsi="Consolas" w:cs="Consolas"/>
+          <w:color w:val="333333"/>
+          <w:bdr w:val="single" w:sz="2" w:space="0" w:color="DFDFDF" w:frame="1"/>
+          <w:shd w:val="clear" w:color="auto" w:fill="F8F8F8"/>
+        </w:rPr>
+        <w:t>–</w:t>
+      </w:r>
+      <w:proofErr w:type="spellStart"/>
+      <w:r>
+        <w:rPr>
+          <w:rFonts w:ascii="Consolas" w:hAnsi="Consolas" w:cs="Consolas"/>
+          <w:color w:val="333333"/>
+          <w:bdr w:val="single" w:sz="2" w:space="0" w:color="DFDFDF" w:frame="1"/>
+          <w:shd w:val="clear" w:color="auto" w:fill="F8F8F8"/>
+        </w:rPr>
+        <w:t>i</w:t>
+      </w:r>
+      <w:proofErr w:type="spellEnd"/>
+      <w:r>
+        <w:rPr>
+          <w:rFonts w:ascii="Consolas" w:hAnsi="Consolas" w:cs="Consolas"/>
+          <w:color w:val="333333"/>
+          <w:bdr w:val="single" w:sz="2" w:space="0" w:color="DFDFDF" w:frame="1"/>
+          <w:shd w:val="clear" w:color="auto" w:fill="F8F8F8"/>
+        </w:rPr>
+        <w:t xml:space="preserve"> </w:t>
+      </w:r>
+      <w:r>
+        <w:rPr>
+          <w:rFonts w:ascii="Consolas" w:hAnsi="Consolas" w:cs="Consolas"/>
+          <w:color w:val="333333"/>
+          <w:bdr w:val="single" w:sz="2" w:space="0" w:color="DFDFDF" w:frame="1"/>
+          <w:shd w:val="clear" w:color="auto" w:fill="F8F8F8"/>
+        </w:rPr>
+        <w:t>[</w:t>
+      </w:r>
+      <w:proofErr w:type="spellStart"/>
+      <w:r>
+        <w:rPr>
+          <w:rFonts w:ascii="Consolas" w:hAnsi="Consolas" w:cs="Consolas"/>
+          <w:color w:val="333333"/>
+          <w:bdr w:val="single" w:sz="2" w:space="0" w:color="DFDFDF" w:frame="1"/>
+          <w:shd w:val="clear" w:color="auto" w:fill="F8F8F8"/>
+        </w:rPr>
+        <w:t>container_name</w:t>
+      </w:r>
+      <w:proofErr w:type="spellEnd"/>
+      <w:r>
+        <w:rPr>
+          <w:rFonts w:ascii="Consolas" w:hAnsi="Consolas" w:cs="Consolas"/>
+          <w:color w:val="333333"/>
+          <w:bdr w:val="single" w:sz="2" w:space="0" w:color="DFDFDF" w:frame="1"/>
+          <w:shd w:val="clear" w:color="auto" w:fill="F8F8F8"/>
+        </w:rPr>
+        <w:t>]</w:t>
+      </w:r>
       <w:r>
         <w:t>.</w:t>
       </w:r>
@@ -233,10 +475,37 @@
         <w:spacing w:line="360" w:lineRule="auto"/>
       </w:pPr>
       <w:r>
-        <w:t>Due to a bug in MySQL requiring aufs, MySQL server doesn’t work</w:t>
-      </w:r>
-      <w:r>
-        <w:t xml:space="preserve"> on Docker sometimes</w:t>
+        <w:rPr>
+          <w:color w:val="FF0000"/>
+        </w:rPr>
+        <w:t>NOTE: This step only applies to Ubuntu.</w:t>
+      </w:r>
+      <w:bookmarkStart w:id="1" w:name="_GoBack"/>
+      <w:bookmarkEnd w:id="1"/>
+      <w:r>
+        <w:br/>
+      </w:r>
+      <w:r>
+        <w:t xml:space="preserve">Due to a bug in MySQL requiring </w:t>
+      </w:r>
+      <w:proofErr w:type="spellStart"/>
+      <w:r>
+        <w:t>aufs</w:t>
+      </w:r>
+      <w:proofErr w:type="spellEnd"/>
+      <w:r>
+        <w:t>, MySQL server doesn’t work</w:t>
+      </w:r>
+      <w:r>
+        <w:t xml:space="preserve"> on </w:t>
+      </w:r>
+      <w:proofErr w:type="spellStart"/>
+      <w:r>
+        <w:t>Docker</w:t>
+      </w:r>
+      <w:proofErr w:type="spellEnd"/>
+      <w:r>
+        <w:t xml:space="preserve"> sometimes</w:t>
       </w:r>
       <w:r>
         <w:t>. To fix it,</w:t>
@@ -272,7 +541,15 @@
         <w:br/>
       </w:r>
       <w:r>
-        <w:t>Do not close the terminal with Docker running in it.</w:t>
+        <w:t xml:space="preserve">Do not close the terminal with </w:t>
+      </w:r>
+      <w:proofErr w:type="spellStart"/>
+      <w:r>
+        <w:t>Docker</w:t>
+      </w:r>
+      <w:proofErr w:type="spellEnd"/>
+      <w:r>
+        <w:t xml:space="preserve"> running in it.</w:t>
       </w:r>
     </w:p>
     <w:p>
@@ -362,29 +639,62 @@
       <w:r>
         <w:t xml:space="preserve">Run </w:t>
       </w:r>
-      <w:r>
-        <w:rPr>
-          <w:rFonts w:ascii="Consolas" w:hAnsi="Consolas" w:cs="Consolas"/>
-          <w:color w:val="333333"/>
-          <w:bdr w:val="single" w:sz="2" w:space="0" w:color="DFDFDF" w:frame="1"/>
-          <w:shd w:val="clear" w:color="auto" w:fill="F8F8F8"/>
-        </w:rPr>
-        <w:t>docke</w:t>
-      </w:r>
-      <w:r>
-        <w:rPr>
-          <w:rFonts w:ascii="Consolas" w:hAnsi="Consolas" w:cs="Consolas"/>
-          <w:color w:val="333333"/>
-          <w:bdr w:val="single" w:sz="2" w:space="0" w:color="DFDFDF" w:frame="1"/>
-          <w:shd w:val="clear" w:color="auto" w:fill="F8F8F8"/>
-        </w:rPr>
-        <w:t>r ps –a</w:t>
-      </w:r>
-      <w:r>
+      <w:proofErr w:type="spellStart"/>
+      <w:r>
+        <w:rPr>
+          <w:rFonts w:ascii="Consolas" w:hAnsi="Consolas" w:cs="Consolas"/>
+          <w:color w:val="333333"/>
+          <w:bdr w:val="single" w:sz="2" w:space="0" w:color="DFDFDF" w:frame="1"/>
+          <w:shd w:val="clear" w:color="auto" w:fill="F8F8F8"/>
+        </w:rPr>
+        <w:t>docker</w:t>
+      </w:r>
+      <w:proofErr w:type="spellEnd"/>
+      <w:r>
+        <w:rPr>
+          <w:rFonts w:ascii="Consolas" w:hAnsi="Consolas" w:cs="Consolas"/>
+          <w:color w:val="333333"/>
+          <w:bdr w:val="single" w:sz="2" w:space="0" w:color="DFDFDF" w:frame="1"/>
+          <w:shd w:val="clear" w:color="auto" w:fill="F8F8F8"/>
+        </w:rPr>
         <w:t xml:space="preserve"> </w:t>
       </w:r>
-      <w:r>
-        <w:t>to get a list of running containers. Note the name of your container</w:t>
+      <w:proofErr w:type="spellStart"/>
+      <w:r>
+        <w:rPr>
+          <w:rFonts w:ascii="Consolas" w:hAnsi="Consolas" w:cs="Consolas"/>
+          <w:color w:val="333333"/>
+          <w:bdr w:val="single" w:sz="2" w:space="0" w:color="DFDFDF" w:frame="1"/>
+          <w:shd w:val="clear" w:color="auto" w:fill="F8F8F8"/>
+        </w:rPr>
+        <w:t>ps</w:t>
+      </w:r>
+      <w:proofErr w:type="spellEnd"/>
+      <w:r>
+        <w:rPr>
+          <w:rFonts w:ascii="Consolas" w:hAnsi="Consolas" w:cs="Consolas"/>
+          <w:color w:val="333333"/>
+          <w:bdr w:val="single" w:sz="2" w:space="0" w:color="DFDFDF" w:frame="1"/>
+          <w:shd w:val="clear" w:color="auto" w:fill="F8F8F8"/>
+        </w:rPr>
+        <w:t xml:space="preserve"> –</w:t>
+      </w:r>
+      <w:proofErr w:type="gramStart"/>
+      <w:r>
+        <w:rPr>
+          <w:rFonts w:ascii="Consolas" w:hAnsi="Consolas" w:cs="Consolas"/>
+          <w:color w:val="333333"/>
+          <w:bdr w:val="single" w:sz="2" w:space="0" w:color="DFDFDF" w:frame="1"/>
+          <w:shd w:val="clear" w:color="auto" w:fill="F8F8F8"/>
+        </w:rPr>
+        <w:t>a</w:t>
+      </w:r>
+      <w:r>
+        <w:t xml:space="preserve"> to</w:t>
+      </w:r>
+      <w:proofErr w:type="gramEnd"/>
+      <w:r>
+        <w:t xml:space="preserve"> get a list of running containers. Note the name of your container</w:t>
       </w:r>
       <w:r>
         <w:t>.</w:t>
@@ -398,17 +708,76 @@
       <w:r>
         <w:t xml:space="preserve">Run </w:t>
       </w:r>
-      <w:r>
-        <w:rPr>
-          <w:rFonts w:ascii="Consolas" w:hAnsi="Consolas" w:cs="Consolas"/>
-          <w:color w:val="333333"/>
-          <w:bdr w:val="single" w:sz="2" w:space="0" w:color="DFDFDF" w:frame="1"/>
-          <w:shd w:val="clear" w:color="auto" w:fill="F8F8F8"/>
-        </w:rPr>
-        <w:t>docker exec -ti [container_name] /bin/bash</w:t>
-      </w:r>
-      <w:r>
-        <w:t xml:space="preserve"> to open a shell on your docker image</w:t>
+      <w:proofErr w:type="spellStart"/>
+      <w:r>
+        <w:rPr>
+          <w:rFonts w:ascii="Consolas" w:hAnsi="Consolas" w:cs="Consolas"/>
+          <w:color w:val="333333"/>
+          <w:bdr w:val="single" w:sz="2" w:space="0" w:color="DFDFDF" w:frame="1"/>
+          <w:shd w:val="clear" w:color="auto" w:fill="F8F8F8"/>
+        </w:rPr>
+        <w:t>docker</w:t>
+      </w:r>
+      <w:proofErr w:type="spellEnd"/>
+      <w:r>
+        <w:rPr>
+          <w:rFonts w:ascii="Consolas" w:hAnsi="Consolas" w:cs="Consolas"/>
+          <w:color w:val="333333"/>
+          <w:bdr w:val="single" w:sz="2" w:space="0" w:color="DFDFDF" w:frame="1"/>
+          <w:shd w:val="clear" w:color="auto" w:fill="F8F8F8"/>
+        </w:rPr>
+        <w:t xml:space="preserve"> exec -</w:t>
+      </w:r>
+      <w:proofErr w:type="spellStart"/>
+      <w:r>
+        <w:rPr>
+          <w:rFonts w:ascii="Consolas" w:hAnsi="Consolas" w:cs="Consolas"/>
+          <w:color w:val="333333"/>
+          <w:bdr w:val="single" w:sz="2" w:space="0" w:color="DFDFDF" w:frame="1"/>
+          <w:shd w:val="clear" w:color="auto" w:fill="F8F8F8"/>
+        </w:rPr>
+        <w:t>ti</w:t>
+      </w:r>
+      <w:proofErr w:type="spellEnd"/>
+      <w:r>
+        <w:rPr>
+          <w:rFonts w:ascii="Consolas" w:hAnsi="Consolas" w:cs="Consolas"/>
+          <w:color w:val="333333"/>
+          <w:bdr w:val="single" w:sz="2" w:space="0" w:color="DFDFDF" w:frame="1"/>
+          <w:shd w:val="clear" w:color="auto" w:fill="F8F8F8"/>
+        </w:rPr>
+        <w:t xml:space="preserve"> [</w:t>
+      </w:r>
+      <w:proofErr w:type="spellStart"/>
+      <w:r>
+        <w:rPr>
+          <w:rFonts w:ascii="Consolas" w:hAnsi="Consolas" w:cs="Consolas"/>
+          <w:color w:val="333333"/>
+          <w:bdr w:val="single" w:sz="2" w:space="0" w:color="DFDFDF" w:frame="1"/>
+          <w:shd w:val="clear" w:color="auto" w:fill="F8F8F8"/>
+        </w:rPr>
+        <w:t>container_name</w:t>
+      </w:r>
+      <w:proofErr w:type="spellEnd"/>
+      <w:r>
+        <w:rPr>
+          <w:rFonts w:ascii="Consolas" w:hAnsi="Consolas" w:cs="Consolas"/>
+          <w:color w:val="333333"/>
+          <w:bdr w:val="single" w:sz="2" w:space="0" w:color="DFDFDF" w:frame="1"/>
+          <w:shd w:val="clear" w:color="auto" w:fill="F8F8F8"/>
+        </w:rPr>
+        <w:t>] /bin/bash</w:t>
+      </w:r>
+      <w:r>
+        <w:t xml:space="preserve"> to open a shell on your </w:t>
+      </w:r>
+      <w:proofErr w:type="spellStart"/>
+      <w:r>
+        <w:t>docker</w:t>
+      </w:r>
+      <w:proofErr w:type="spellEnd"/>
+      <w:r>
+        <w:t xml:space="preserve"> image</w:t>
       </w:r>
       <w:r>
         <w:t>.</w:t>
@@ -425,15 +794,128 @@
       <w:r>
         <w:t xml:space="preserve">Run </w:t>
       </w:r>
-      <w:r>
-        <w:rPr>
-          <w:rFonts w:ascii="Consolas" w:hAnsi="Consolas" w:cs="Consolas"/>
-          <w:color w:val="333333"/>
-          <w:bdr w:val="single" w:sz="2" w:space="0" w:color="DFDFDF" w:frame="1"/>
-          <w:shd w:val="clear" w:color="auto" w:fill="F8F8F8"/>
-        </w:rPr>
-        <w:t>chown -R mysql:mysql /var/lib/mysql /var/run/mysqld</w:t>
-      </w:r>
+      <w:proofErr w:type="spellStart"/>
+      <w:r>
+        <w:rPr>
+          <w:rFonts w:ascii="Consolas" w:hAnsi="Consolas" w:cs="Consolas"/>
+          <w:color w:val="333333"/>
+          <w:bdr w:val="single" w:sz="2" w:space="0" w:color="DFDFDF" w:frame="1"/>
+          <w:shd w:val="clear" w:color="auto" w:fill="F8F8F8"/>
+        </w:rPr>
+        <w:t>chown</w:t>
+      </w:r>
+      <w:proofErr w:type="spellEnd"/>
+      <w:r>
+        <w:rPr>
+          <w:rFonts w:ascii="Consolas" w:hAnsi="Consolas" w:cs="Consolas"/>
+          <w:color w:val="333333"/>
+          <w:bdr w:val="single" w:sz="2" w:space="0" w:color="DFDFDF" w:frame="1"/>
+          <w:shd w:val="clear" w:color="auto" w:fill="F8F8F8"/>
+        </w:rPr>
+        <w:t xml:space="preserve"> -R </w:t>
+      </w:r>
+      <w:proofErr w:type="spellStart"/>
+      <w:r>
+        <w:rPr>
+          <w:rFonts w:ascii="Consolas" w:hAnsi="Consolas" w:cs="Consolas"/>
+          <w:color w:val="333333"/>
+          <w:bdr w:val="single" w:sz="2" w:space="0" w:color="DFDFDF" w:frame="1"/>
+          <w:shd w:val="clear" w:color="auto" w:fill="F8F8F8"/>
+        </w:rPr>
+        <w:t>mysql</w:t>
+      </w:r>
+      <w:proofErr w:type="gramStart"/>
+      <w:r>
+        <w:rPr>
+          <w:rFonts w:ascii="Consolas" w:hAnsi="Consolas" w:cs="Consolas"/>
+          <w:color w:val="333333"/>
+          <w:bdr w:val="single" w:sz="2" w:space="0" w:color="DFDFDF" w:frame="1"/>
+          <w:shd w:val="clear" w:color="auto" w:fill="F8F8F8"/>
+        </w:rPr>
+        <w:t>:mysql</w:t>
+      </w:r>
+      <w:proofErr w:type="spellEnd"/>
+      <w:proofErr w:type="gramEnd"/>
+      <w:r>
+        <w:rPr>
+          <w:rFonts w:ascii="Consolas" w:hAnsi="Consolas" w:cs="Consolas"/>
+          <w:color w:val="333333"/>
+          <w:bdr w:val="single" w:sz="2" w:space="0" w:color="DFDFDF" w:frame="1"/>
+          <w:shd w:val="clear" w:color="auto" w:fill="F8F8F8"/>
+        </w:rPr>
+        <w:t xml:space="preserve"> /</w:t>
+      </w:r>
+      <w:proofErr w:type="spellStart"/>
+      <w:r>
+        <w:rPr>
+          <w:rFonts w:ascii="Consolas" w:hAnsi="Consolas" w:cs="Consolas"/>
+          <w:color w:val="333333"/>
+          <w:bdr w:val="single" w:sz="2" w:space="0" w:color="DFDFDF" w:frame="1"/>
+          <w:shd w:val="clear" w:color="auto" w:fill="F8F8F8"/>
+        </w:rPr>
+        <w:t>var</w:t>
+      </w:r>
+      <w:proofErr w:type="spellEnd"/>
+      <w:r>
+        <w:rPr>
+          <w:rFonts w:ascii="Consolas" w:hAnsi="Consolas" w:cs="Consolas"/>
+          <w:color w:val="333333"/>
+          <w:bdr w:val="single" w:sz="2" w:space="0" w:color="DFDFDF" w:frame="1"/>
+          <w:shd w:val="clear" w:color="auto" w:fill="F8F8F8"/>
+        </w:rPr>
+        <w:t>/lib/</w:t>
+      </w:r>
+      <w:proofErr w:type="spellStart"/>
+      <w:r>
+        <w:rPr>
+          <w:rFonts w:ascii="Consolas" w:hAnsi="Consolas" w:cs="Consolas"/>
+          <w:color w:val="333333"/>
+          <w:bdr w:val="single" w:sz="2" w:space="0" w:color="DFDFDF" w:frame="1"/>
+          <w:shd w:val="clear" w:color="auto" w:fill="F8F8F8"/>
+        </w:rPr>
+        <w:t>mysql</w:t>
+      </w:r>
+      <w:proofErr w:type="spellEnd"/>
+      <w:r>
+        <w:rPr>
+          <w:rFonts w:ascii="Consolas" w:hAnsi="Consolas" w:cs="Consolas"/>
+          <w:color w:val="333333"/>
+          <w:bdr w:val="single" w:sz="2" w:space="0" w:color="DFDFDF" w:frame="1"/>
+          <w:shd w:val="clear" w:color="auto" w:fill="F8F8F8"/>
+        </w:rPr>
+        <w:t xml:space="preserve"> /</w:t>
+      </w:r>
+      <w:proofErr w:type="spellStart"/>
+      <w:r>
+        <w:rPr>
+          <w:rFonts w:ascii="Consolas" w:hAnsi="Consolas" w:cs="Consolas"/>
+          <w:color w:val="333333"/>
+          <w:bdr w:val="single" w:sz="2" w:space="0" w:color="DFDFDF" w:frame="1"/>
+          <w:shd w:val="clear" w:color="auto" w:fill="F8F8F8"/>
+        </w:rPr>
+        <w:t>var</w:t>
+      </w:r>
+      <w:proofErr w:type="spellEnd"/>
+      <w:r>
+        <w:rPr>
+          <w:rFonts w:ascii="Consolas" w:hAnsi="Consolas" w:cs="Consolas"/>
+          <w:color w:val="333333"/>
+          <w:bdr w:val="single" w:sz="2" w:space="0" w:color="DFDFDF" w:frame="1"/>
+          <w:shd w:val="clear" w:color="auto" w:fill="F8F8F8"/>
+        </w:rPr>
+        <w:t>/run/</w:t>
+      </w:r>
+      <w:proofErr w:type="spellStart"/>
+      <w:r>
+        <w:rPr>
+          <w:rFonts w:ascii="Consolas" w:hAnsi="Consolas" w:cs="Consolas"/>
+          <w:color w:val="333333"/>
+          <w:bdr w:val="single" w:sz="2" w:space="0" w:color="DFDFDF" w:frame="1"/>
+          <w:shd w:val="clear" w:color="auto" w:fill="F8F8F8"/>
+        </w:rPr>
+        <w:t>mysqld</w:t>
+      </w:r>
+      <w:proofErr w:type="spellEnd"/>
       <w:r>
         <w:t xml:space="preserve"> to change permissions on the MySQL files.</w:t>
       </w:r>
@@ -456,7 +938,27 @@
           <w:bdr w:val="single" w:sz="2" w:space="0" w:color="DFDFDF" w:frame="1"/>
           <w:shd w:val="clear" w:color="auto" w:fill="F8F8F8"/>
         </w:rPr>
-        <w:t>service mysql start</w:t>
+        <w:t xml:space="preserve">service </w:t>
+      </w:r>
+      <w:proofErr w:type="spellStart"/>
+      <w:r>
+        <w:rPr>
+          <w:rFonts w:ascii="Consolas" w:hAnsi="Consolas" w:cs="Consolas"/>
+          <w:color w:val="333333"/>
+          <w:bdr w:val="single" w:sz="2" w:space="0" w:color="DFDFDF" w:frame="1"/>
+          <w:shd w:val="clear" w:color="auto" w:fill="F8F8F8"/>
+        </w:rPr>
+        <w:t>mysql</w:t>
+      </w:r>
+      <w:proofErr w:type="spellEnd"/>
+      <w:r>
+        <w:rPr>
+          <w:rFonts w:ascii="Consolas" w:hAnsi="Consolas" w:cs="Consolas"/>
+          <w:color w:val="333333"/>
+          <w:bdr w:val="single" w:sz="2" w:space="0" w:color="DFDFDF" w:frame="1"/>
+          <w:shd w:val="clear" w:color="auto" w:fill="F8F8F8"/>
+        </w:rPr>
+        <w:t xml:space="preserve"> start</w:t>
       </w:r>
       <w:r>
         <w:t xml:space="preserve"> to start the MySQL service.</w:t>
@@ -482,6 +984,66 @@
       </w:r>
       <w:r>
         <w:t>:80 to visit the DVWA webserver.</w:t>
+      </w:r>
+      <w:r>
+        <w:br/>
+      </w:r>
+      <w:r>
+        <w:lastRenderedPageBreak/>
+        <w:br/>
+        <w:t xml:space="preserve">To stop it, run </w:t>
+      </w:r>
+      <w:proofErr w:type="spellStart"/>
+      <w:r>
+        <w:rPr>
+          <w:rFonts w:ascii="Consolas" w:hAnsi="Consolas" w:cs="Consolas"/>
+          <w:color w:val="333333"/>
+          <w:bdr w:val="single" w:sz="2" w:space="0" w:color="DFDFDF" w:frame="1"/>
+          <w:shd w:val="clear" w:color="auto" w:fill="F8F8F8"/>
+        </w:rPr>
+        <w:t>docker</w:t>
+      </w:r>
+      <w:proofErr w:type="spellEnd"/>
+      <w:r>
+        <w:rPr>
+          <w:rFonts w:ascii="Consolas" w:hAnsi="Consolas" w:cs="Consolas"/>
+          <w:color w:val="333333"/>
+          <w:bdr w:val="single" w:sz="2" w:space="0" w:color="DFDFDF" w:frame="1"/>
+          <w:shd w:val="clear" w:color="auto" w:fill="F8F8F8"/>
+        </w:rPr>
+        <w:t xml:space="preserve"> stop </w:t>
+      </w:r>
+      <w:r>
+        <w:rPr>
+          <w:rFonts w:ascii="Consolas" w:hAnsi="Consolas" w:cs="Consolas"/>
+          <w:color w:val="333333"/>
+          <w:bdr w:val="single" w:sz="2" w:space="0" w:color="DFDFDF" w:frame="1"/>
+          <w:shd w:val="clear" w:color="auto" w:fill="F8F8F8"/>
+        </w:rPr>
+        <w:t>[</w:t>
+      </w:r>
+      <w:proofErr w:type="spellStart"/>
+      <w:r>
+        <w:rPr>
+          <w:rFonts w:ascii="Consolas" w:hAnsi="Consolas" w:cs="Consolas"/>
+          <w:color w:val="333333"/>
+          <w:bdr w:val="single" w:sz="2" w:space="0" w:color="DFDFDF" w:frame="1"/>
+          <w:shd w:val="clear" w:color="auto" w:fill="F8F8F8"/>
+        </w:rPr>
+        <w:t>container_name</w:t>
+      </w:r>
+      <w:proofErr w:type="spellEnd"/>
+      <w:r>
+        <w:rPr>
+          <w:rFonts w:ascii="Consolas" w:hAnsi="Consolas" w:cs="Consolas"/>
+          <w:color w:val="333333"/>
+          <w:bdr w:val="single" w:sz="2" w:space="0" w:color="DFDFDF" w:frame="1"/>
+          <w:shd w:val="clear" w:color="auto" w:fill="F8F8F8"/>
+        </w:rPr>
+        <w:t>]</w:t>
+      </w:r>
+      <w:r>
+        <w:t>.</w:t>
       </w:r>
     </w:p>
     <w:sectPr>
@@ -1173,6 +1735,30 @@
       <w:u w:val="single"/>
     </w:rPr>
   </w:style>
+  <w:style w:type="paragraph" w:styleId="TOC1">
+    <w:name w:val="toc 1"/>
+    <w:basedOn w:val="Normal"/>
+    <w:next w:val="Normal"/>
+    <w:autoRedefine/>
+    <w:uiPriority w:val="39"/>
+    <w:unhideWhenUsed/>
+    <w:rsid w:val="006E0275"/>
+    <w:pPr>
+      <w:spacing w:after="100"/>
+    </w:pPr>
+  </w:style>
+  <w:style w:type="character" w:styleId="FollowedHyperlink">
+    <w:name w:val="FollowedHyperlink"/>
+    <w:basedOn w:val="DefaultParagraphFont"/>
+    <w:uiPriority w:val="99"/>
+    <w:semiHidden/>
+    <w:unhideWhenUsed/>
+    <w:rsid w:val="00434976"/>
+    <w:rPr>
+      <w:color w:val="954F72" w:themeColor="followedHyperlink"/>
+      <w:u w:val="single"/>
+    </w:rPr>
+  </w:style>
 </w:styles>
 </file>
 
@@ -1442,7 +2028,7 @@
 </file>
 
 <file path=customXml/itemProps1.xml><?xml version="1.0" encoding="utf-8"?>
-<ds:datastoreItem xmlns:ds="http://schemas.openxmlformats.org/officeDocument/2006/customXml" ds:itemID="{532D8791-B72D-4186-BAD4-C9139DB9DB63}">
+<ds:datastoreItem xmlns:ds="http://schemas.openxmlformats.org/officeDocument/2006/customXml" ds:itemID="{82CEEFB6-D939-4259-84A9-1C1BFBC3C036}">
   <ds:schemaRefs>
     <ds:schemaRef ds:uri="http://schemas.openxmlformats.org/officeDocument/2006/bibliography"/>
   </ds:schemaRefs>

</xml_diff>

<commit_message>
add assignment 5 zip
</commit_message>
<xml_diff>
--- a/assignments/5/Damn Vulnerable Web Applications.docx
+++ b/assignments/5/Damn Vulnerable Web Applications.docx
@@ -58,6 +58,7 @@
               <w:tab w:val="right" w:leader="dot" w:pos="9350"/>
             </w:tabs>
             <w:rPr>
+              <w:rFonts w:eastAsiaTheme="minorEastAsia"/>
               <w:noProof/>
             </w:rPr>
           </w:pPr>
@@ -70,7 +71,7 @@
           <w:r>
             <w:fldChar w:fldCharType="separate"/>
           </w:r>
-          <w:hyperlink w:anchor="_Toc526261777" w:history="1">
+          <w:hyperlink w:anchor="_Toc526438428" w:history="1">
             <w:r>
               <w:rPr>
                 <w:rStyle w:val="Hyperlink"/>
@@ -97,7 +98,7 @@
                 <w:noProof/>
                 <w:webHidden/>
               </w:rPr>
-              <w:instrText xml:space="preserve"> PAGEREF _Toc526261777 \h </w:instrText>
+              <w:instrText xml:space="preserve"> PAGEREF _Toc526438428 \h </w:instrText>
             </w:r>
             <w:r>
               <w:rPr>
@@ -118,6 +119,434 @@
                 <w:webHidden/>
               </w:rPr>
               <w:t>2</w:t>
+            </w:r>
+            <w:r>
+              <w:rPr>
+                <w:noProof/>
+                <w:webHidden/>
+              </w:rPr>
+              <w:fldChar w:fldCharType="end"/>
+            </w:r>
+          </w:hyperlink>
+        </w:p>
+        <w:p>
+          <w:pPr>
+            <w:pStyle w:val="TOC1"/>
+            <w:tabs>
+              <w:tab w:val="right" w:leader="dot" w:pos="9350"/>
+            </w:tabs>
+            <w:rPr>
+              <w:rFonts w:eastAsiaTheme="minorEastAsia"/>
+              <w:noProof/>
+            </w:rPr>
+          </w:pPr>
+          <w:hyperlink w:anchor="_Toc526438429" w:history="1">
+            <w:r>
+              <w:rPr>
+                <w:rStyle w:val="Hyperlink"/>
+                <w:noProof/>
+              </w:rPr>
+              <w:t>Why is this important/Why use DVWA?</w:t>
+            </w:r>
+            <w:r>
+              <w:rPr>
+                <w:noProof/>
+                <w:webHidden/>
+              </w:rPr>
+              <w:tab/>
+            </w:r>
+            <w:r>
+              <w:rPr>
+                <w:noProof/>
+                <w:webHidden/>
+              </w:rPr>
+              <w:fldChar w:fldCharType="begin"/>
+            </w:r>
+            <w:r>
+              <w:rPr>
+                <w:noProof/>
+                <w:webHidden/>
+              </w:rPr>
+              <w:instrText xml:space="preserve"> PAGEREF _Toc526438429 \h </w:instrText>
+            </w:r>
+            <w:r>
+              <w:rPr>
+                <w:noProof/>
+                <w:webHidden/>
+              </w:rPr>
+            </w:r>
+            <w:r>
+              <w:rPr>
+                <w:noProof/>
+                <w:webHidden/>
+              </w:rPr>
+              <w:fldChar w:fldCharType="separate"/>
+            </w:r>
+            <w:r>
+              <w:rPr>
+                <w:noProof/>
+                <w:webHidden/>
+              </w:rPr>
+              <w:t>3</w:t>
+            </w:r>
+            <w:r>
+              <w:rPr>
+                <w:noProof/>
+                <w:webHidden/>
+              </w:rPr>
+              <w:fldChar w:fldCharType="end"/>
+            </w:r>
+          </w:hyperlink>
+        </w:p>
+        <w:p>
+          <w:pPr>
+            <w:pStyle w:val="TOC2"/>
+            <w:tabs>
+              <w:tab w:val="right" w:leader="dot" w:pos="9350"/>
+            </w:tabs>
+            <w:rPr>
+              <w:rFonts w:eastAsiaTheme="minorEastAsia"/>
+              <w:noProof/>
+            </w:rPr>
+          </w:pPr>
+          <w:hyperlink w:anchor="_Toc526438430" w:history="1">
+            <w:r>
+              <w:rPr>
+                <w:rStyle w:val="Hyperlink"/>
+                <w:noProof/>
+              </w:rPr>
+              <w:t>It’s safe</w:t>
+            </w:r>
+            <w:r>
+              <w:rPr>
+                <w:noProof/>
+                <w:webHidden/>
+              </w:rPr>
+              <w:tab/>
+            </w:r>
+            <w:r>
+              <w:rPr>
+                <w:noProof/>
+                <w:webHidden/>
+              </w:rPr>
+              <w:fldChar w:fldCharType="begin"/>
+            </w:r>
+            <w:r>
+              <w:rPr>
+                <w:noProof/>
+                <w:webHidden/>
+              </w:rPr>
+              <w:instrText xml:space="preserve"> PAGEREF _Toc526438430 \h </w:instrText>
+            </w:r>
+            <w:r>
+              <w:rPr>
+                <w:noProof/>
+                <w:webHidden/>
+              </w:rPr>
+            </w:r>
+            <w:r>
+              <w:rPr>
+                <w:noProof/>
+                <w:webHidden/>
+              </w:rPr>
+              <w:fldChar w:fldCharType="separate"/>
+            </w:r>
+            <w:r>
+              <w:rPr>
+                <w:noProof/>
+                <w:webHidden/>
+              </w:rPr>
+              <w:t>3</w:t>
+            </w:r>
+            <w:r>
+              <w:rPr>
+                <w:noProof/>
+                <w:webHidden/>
+              </w:rPr>
+              <w:fldChar w:fldCharType="end"/>
+            </w:r>
+          </w:hyperlink>
+        </w:p>
+        <w:p>
+          <w:pPr>
+            <w:pStyle w:val="TOC2"/>
+            <w:tabs>
+              <w:tab w:val="right" w:leader="dot" w:pos="9350"/>
+            </w:tabs>
+            <w:rPr>
+              <w:rFonts w:eastAsiaTheme="minorEastAsia"/>
+              <w:noProof/>
+            </w:rPr>
+          </w:pPr>
+          <w:hyperlink w:anchor="_Toc526438431" w:history="1">
+            <w:r>
+              <w:rPr>
+                <w:rStyle w:val="Hyperlink"/>
+                <w:noProof/>
+              </w:rPr>
+              <w:t>It lets you</w:t>
+            </w:r>
+            <w:r>
+              <w:rPr>
+                <w:rStyle w:val="Hyperlink"/>
+                <w:noProof/>
+              </w:rPr>
+              <w:t xml:space="preserve"> </w:t>
+            </w:r>
+            <w:r>
+              <w:rPr>
+                <w:rStyle w:val="Hyperlink"/>
+                <w:noProof/>
+              </w:rPr>
+              <w:t>learn</w:t>
+            </w:r>
+            <w:r>
+              <w:rPr>
+                <w:noProof/>
+                <w:webHidden/>
+              </w:rPr>
+              <w:tab/>
+            </w:r>
+            <w:r>
+              <w:rPr>
+                <w:noProof/>
+                <w:webHidden/>
+              </w:rPr>
+              <w:fldChar w:fldCharType="begin"/>
+            </w:r>
+            <w:r>
+              <w:rPr>
+                <w:noProof/>
+                <w:webHidden/>
+              </w:rPr>
+              <w:instrText xml:space="preserve"> PAGEREF _Toc526438431 \h </w:instrText>
+            </w:r>
+            <w:r>
+              <w:rPr>
+                <w:noProof/>
+                <w:webHidden/>
+              </w:rPr>
+            </w:r>
+            <w:r>
+              <w:rPr>
+                <w:noProof/>
+                <w:webHidden/>
+              </w:rPr>
+              <w:fldChar w:fldCharType="separate"/>
+            </w:r>
+            <w:r>
+              <w:rPr>
+                <w:noProof/>
+                <w:webHidden/>
+              </w:rPr>
+              <w:t>3</w:t>
+            </w:r>
+            <w:r>
+              <w:rPr>
+                <w:noProof/>
+                <w:webHidden/>
+              </w:rPr>
+              <w:fldChar w:fldCharType="end"/>
+            </w:r>
+          </w:hyperlink>
+        </w:p>
+        <w:p>
+          <w:pPr>
+            <w:pStyle w:val="TOC1"/>
+            <w:tabs>
+              <w:tab w:val="right" w:leader="dot" w:pos="9350"/>
+            </w:tabs>
+            <w:rPr>
+              <w:rFonts w:eastAsiaTheme="minorEastAsia"/>
+              <w:noProof/>
+            </w:rPr>
+          </w:pPr>
+          <w:hyperlink w:anchor="_Toc526438432" w:history="1">
+            <w:r>
+              <w:rPr>
+                <w:rStyle w:val="Hyperlink"/>
+                <w:noProof/>
+              </w:rPr>
+              <w:t>Using our DVWA installation</w:t>
+            </w:r>
+            <w:r>
+              <w:rPr>
+                <w:noProof/>
+                <w:webHidden/>
+              </w:rPr>
+              <w:tab/>
+            </w:r>
+            <w:r>
+              <w:rPr>
+                <w:noProof/>
+                <w:webHidden/>
+              </w:rPr>
+              <w:fldChar w:fldCharType="begin"/>
+            </w:r>
+            <w:r>
+              <w:rPr>
+                <w:noProof/>
+                <w:webHidden/>
+              </w:rPr>
+              <w:instrText xml:space="preserve"> PAGEREF _Toc526438432 \h </w:instrText>
+            </w:r>
+            <w:r>
+              <w:rPr>
+                <w:noProof/>
+                <w:webHidden/>
+              </w:rPr>
+            </w:r>
+            <w:r>
+              <w:rPr>
+                <w:noProof/>
+                <w:webHidden/>
+              </w:rPr>
+              <w:fldChar w:fldCharType="separate"/>
+            </w:r>
+            <w:r>
+              <w:rPr>
+                <w:noProof/>
+                <w:webHidden/>
+              </w:rPr>
+              <w:t>4</w:t>
+            </w:r>
+            <w:r>
+              <w:rPr>
+                <w:noProof/>
+                <w:webHidden/>
+              </w:rPr>
+              <w:fldChar w:fldCharType="end"/>
+            </w:r>
+          </w:hyperlink>
+        </w:p>
+        <w:p>
+          <w:pPr>
+            <w:pStyle w:val="TOC2"/>
+            <w:tabs>
+              <w:tab w:val="right" w:leader="dot" w:pos="9350"/>
+            </w:tabs>
+            <w:rPr>
+              <w:rFonts w:eastAsiaTheme="minorEastAsia"/>
+              <w:noProof/>
+            </w:rPr>
+          </w:pPr>
+          <w:hyperlink w:anchor="_Toc526438433" w:history="1">
+            <w:r>
+              <w:rPr>
+                <w:rStyle w:val="Hyperlink"/>
+                <w:noProof/>
+              </w:rPr>
+              <w:t>Brute-forcing HTTP GET login pages</w:t>
+            </w:r>
+            <w:r>
+              <w:rPr>
+                <w:noProof/>
+                <w:webHidden/>
+              </w:rPr>
+              <w:tab/>
+            </w:r>
+            <w:r>
+              <w:rPr>
+                <w:noProof/>
+                <w:webHidden/>
+              </w:rPr>
+              <w:fldChar w:fldCharType="begin"/>
+            </w:r>
+            <w:r>
+              <w:rPr>
+                <w:noProof/>
+                <w:webHidden/>
+              </w:rPr>
+              <w:instrText xml:space="preserve"> PAGEREF _Toc526438433 \h </w:instrText>
+            </w:r>
+            <w:r>
+              <w:rPr>
+                <w:noProof/>
+                <w:webHidden/>
+              </w:rPr>
+            </w:r>
+            <w:r>
+              <w:rPr>
+                <w:noProof/>
+                <w:webHidden/>
+              </w:rPr>
+              <w:fldChar w:fldCharType="separate"/>
+            </w:r>
+            <w:r>
+              <w:rPr>
+                <w:noProof/>
+                <w:webHidden/>
+              </w:rPr>
+              <w:t>4</w:t>
+            </w:r>
+            <w:r>
+              <w:rPr>
+                <w:noProof/>
+                <w:webHidden/>
+              </w:rPr>
+              <w:fldChar w:fldCharType="end"/>
+            </w:r>
+          </w:hyperlink>
+        </w:p>
+        <w:p>
+          <w:pPr>
+            <w:pStyle w:val="TOC2"/>
+            <w:tabs>
+              <w:tab w:val="right" w:leader="dot" w:pos="9350"/>
+            </w:tabs>
+            <w:rPr>
+              <w:rFonts w:eastAsiaTheme="minorEastAsia"/>
+              <w:noProof/>
+            </w:rPr>
+          </w:pPr>
+          <w:hyperlink w:anchor="_Toc526438434" w:history="1">
+            <w:r>
+              <w:rPr>
+                <w:rStyle w:val="Hyperlink"/>
+                <w:noProof/>
+              </w:rPr>
+              <w:t>Using SQLmap to inject SQL</w:t>
+            </w:r>
+            <w:r>
+              <w:rPr>
+                <w:noProof/>
+                <w:webHidden/>
+              </w:rPr>
+              <w:tab/>
+            </w:r>
+            <w:r>
+              <w:rPr>
+                <w:noProof/>
+                <w:webHidden/>
+              </w:rPr>
+              <w:fldChar w:fldCharType="begin"/>
+            </w:r>
+            <w:r>
+              <w:rPr>
+                <w:noProof/>
+                <w:webHidden/>
+              </w:rPr>
+              <w:instrText xml:space="preserve"> PAGEREF _Toc526438434 \h </w:instrText>
+            </w:r>
+            <w:r>
+              <w:rPr>
+                <w:noProof/>
+                <w:webHidden/>
+              </w:rPr>
+            </w:r>
+            <w:r>
+              <w:rPr>
+                <w:noProof/>
+                <w:webHidden/>
+              </w:rPr>
+              <w:fldChar w:fldCharType="separate"/>
+            </w:r>
+            <w:r>
+              <w:rPr>
+                <w:noProof/>
+                <w:webHidden/>
+              </w:rPr>
+              <w:t>4</w:t>
             </w:r>
             <w:r>
               <w:rPr>
@@ -150,7 +579,7 @@
         <w:pStyle w:val="Heading1"/>
         <w:spacing w:line="360" w:lineRule="auto"/>
       </w:pPr>
-      <w:bookmarkStart w:id="0" w:name="_Toc526261777"/>
+      <w:bookmarkStart w:id="0" w:name="_Toc526438428"/>
       <w:r>
         <w:lastRenderedPageBreak/>
         <w:t>Setup</w:t>
@@ -167,23 +596,10 @@
         <w:spacing w:line="360" w:lineRule="auto"/>
       </w:pPr>
       <w:r>
-        <w:t xml:space="preserve">Install Linux, or any </w:t>
-      </w:r>
-      <w:proofErr w:type="spellStart"/>
-      <w:r>
-        <w:t>distro</w:t>
-      </w:r>
-      <w:proofErr w:type="spellEnd"/>
-      <w:r>
-        <w:t xml:space="preserve"> supported by </w:t>
-      </w:r>
-      <w:proofErr w:type="spellStart"/>
-      <w:r>
-        <w:t>Docker</w:t>
-      </w:r>
-      <w:proofErr w:type="spellEnd"/>
-      <w:r>
-        <w:t>.</w:t>
+        <w:t xml:space="preserve">Install Linux, or any distro supported by </w:t>
+      </w:r>
+      <w:r>
+        <w:t>Docker.</w:t>
       </w:r>
     </w:p>
     <w:p>
@@ -226,20 +642,49 @@
           <w:rPr>
             <w:rStyle w:val="Hyperlink"/>
           </w:rPr>
-          <w:t xml:space="preserve">Install </w:t>
+          <w:t>Install D</w:t>
         </w:r>
-        <w:proofErr w:type="spellStart"/>
         <w:r>
           <w:rPr>
             <w:rStyle w:val="Hyperlink"/>
           </w:rPr>
-          <w:t>Docker</w:t>
+          <w:t>o</w:t>
         </w:r>
-        <w:proofErr w:type="spellEnd"/>
+        <w:r>
+          <w:rPr>
+            <w:rStyle w:val="Hyperlink"/>
+          </w:rPr>
+          <w:t>cke</w:t>
+        </w:r>
+        <w:r>
+          <w:rPr>
+            <w:rStyle w:val="Hyperlink"/>
+          </w:rPr>
+          <w:t>r (Ubuntu)</w:t>
+        </w:r>
       </w:hyperlink>
       <w:r>
         <w:t>.</w:t>
       </w:r>
+      <w:r>
+        <w:t xml:space="preserve"> For </w:t>
+      </w:r>
+      <w:hyperlink r:id="rId7" w:history="1">
+        <w:r>
+          <w:rPr>
+            <w:rStyle w:val="Hyperlink"/>
+          </w:rPr>
+          <w:t>Kali</w:t>
+        </w:r>
+      </w:hyperlink>
+      <w:r>
+        <w:t>, use our friend G</w:t>
+      </w:r>
+      <w:r>
+        <w:t>oogle. Or click that blue link.</w:t>
+      </w:r>
+      <w:bookmarkStart w:id="1" w:name="_GoBack"/>
+      <w:bookmarkEnd w:id="1"/>
     </w:p>
     <w:p>
       <w:pPr>
@@ -253,7 +698,6 @@
       <w:r>
         <w:t xml:space="preserve">Run </w:t>
       </w:r>
-      <w:proofErr w:type="spellStart"/>
       <w:r>
         <w:rPr>
           <w:rFonts w:ascii="Consolas" w:hAnsi="Consolas" w:cs="Consolas"/>
@@ -270,69 +714,8 @@
           <w:bdr w:val="single" w:sz="2" w:space="0" w:color="DFDFDF" w:frame="1"/>
           <w:shd w:val="clear" w:color="auto" w:fill="F8F8F8"/>
         </w:rPr>
-        <w:t>r</w:t>
-      </w:r>
-      <w:proofErr w:type="spellEnd"/>
-      <w:r>
-        <w:rPr>
-          <w:rFonts w:ascii="Consolas" w:hAnsi="Consolas" w:cs="Consolas"/>
-          <w:color w:val="333333"/>
-          <w:bdr w:val="single" w:sz="2" w:space="0" w:color="DFDFDF" w:frame="1"/>
-          <w:shd w:val="clear" w:color="auto" w:fill="F8F8F8"/>
-        </w:rPr>
-        <w:t xml:space="preserve"> run --</w:t>
-      </w:r>
-      <w:proofErr w:type="spellStart"/>
-      <w:r>
-        <w:rPr>
-          <w:rFonts w:ascii="Consolas" w:hAnsi="Consolas" w:cs="Consolas"/>
-          <w:color w:val="333333"/>
-          <w:bdr w:val="single" w:sz="2" w:space="0" w:color="DFDFDF" w:frame="1"/>
-          <w:shd w:val="clear" w:color="auto" w:fill="F8F8F8"/>
-        </w:rPr>
-        <w:t>rm</w:t>
-      </w:r>
-      <w:proofErr w:type="spellEnd"/>
-      <w:r>
-        <w:rPr>
-          <w:rFonts w:ascii="Consolas" w:hAnsi="Consolas" w:cs="Consolas"/>
-          <w:color w:val="333333"/>
-          <w:bdr w:val="single" w:sz="2" w:space="0" w:color="DFDFDF" w:frame="1"/>
-          <w:shd w:val="clear" w:color="auto" w:fill="F8F8F8"/>
-        </w:rPr>
-        <w:t xml:space="preserve"> -it -p 80:80 </w:t>
-      </w:r>
-      <w:proofErr w:type="spellStart"/>
-      <w:r>
-        <w:rPr>
-          <w:rFonts w:ascii="Consolas" w:hAnsi="Consolas" w:cs="Consolas"/>
-          <w:color w:val="333333"/>
-          <w:bdr w:val="single" w:sz="2" w:space="0" w:color="DFDFDF" w:frame="1"/>
-          <w:shd w:val="clear" w:color="auto" w:fill="F8F8F8"/>
-        </w:rPr>
-        <w:t>vulnerables</w:t>
-      </w:r>
-      <w:proofErr w:type="spellEnd"/>
-      <w:r>
-        <w:rPr>
-          <w:rFonts w:ascii="Consolas" w:hAnsi="Consolas" w:cs="Consolas"/>
-          <w:color w:val="333333"/>
-          <w:bdr w:val="single" w:sz="2" w:space="0" w:color="DFDFDF" w:frame="1"/>
-          <w:shd w:val="clear" w:color="auto" w:fill="F8F8F8"/>
-        </w:rPr>
-        <w:t>/web-</w:t>
-      </w:r>
-      <w:proofErr w:type="spellStart"/>
-      <w:r>
-        <w:rPr>
-          <w:rFonts w:ascii="Consolas" w:hAnsi="Consolas" w:cs="Consolas"/>
-          <w:color w:val="333333"/>
-          <w:bdr w:val="single" w:sz="2" w:space="0" w:color="DFDFDF" w:frame="1"/>
-          <w:shd w:val="clear" w:color="auto" w:fill="F8F8F8"/>
-        </w:rPr>
-        <w:t>dvwa</w:t>
-      </w:r>
-      <w:proofErr w:type="spellEnd"/>
+        <w:t>r run --rm -it -p 80:80 vulnerables/web-dvwa</w:t>
+      </w:r>
       <w:r>
         <w:t>.</w:t>
       </w:r>
@@ -356,18 +739,7 @@
         <w:t>deletes</w:t>
       </w:r>
       <w:r>
-        <w:t xml:space="preserve"> any existing </w:t>
-      </w:r>
-      <w:proofErr w:type="spellStart"/>
-      <w:r>
-        <w:t>dvwa</w:t>
-      </w:r>
-      <w:proofErr w:type="spellEnd"/>
-      <w:r>
-        <w:t xml:space="preserve"> install.</w:t>
-      </w:r>
-      <w:r>
-        <w:br/>
+        <w:t xml:space="preserve"> any existing dvwa install.</w:t>
       </w:r>
       <w:r>
         <w:br/>
@@ -375,15 +747,11 @@
       </w:r>
       <w:r>
         <w:br/>
-      </w:r>
-      <w:r>
-        <w:br/>
         <w:t>To run your existing one</w:t>
       </w:r>
       <w:r>
         <w:t xml:space="preserve">, use </w:t>
       </w:r>
-      <w:proofErr w:type="spellStart"/>
       <w:r>
         <w:rPr>
           <w:rFonts w:ascii="Consolas" w:hAnsi="Consolas" w:cs="Consolas"/>
@@ -391,9 +759,8 @@
           <w:bdr w:val="single" w:sz="2" w:space="0" w:color="DFDFDF" w:frame="1"/>
           <w:shd w:val="clear" w:color="auto" w:fill="F8F8F8"/>
         </w:rPr>
-        <w:t>docker</w:t>
-      </w:r>
-      <w:proofErr w:type="spellEnd"/>
+        <w:t xml:space="preserve">docker start </w:t>
+      </w:r>
       <w:r>
         <w:rPr>
           <w:rFonts w:ascii="Consolas" w:hAnsi="Consolas" w:cs="Consolas"/>
@@ -401,7 +768,7 @@
           <w:bdr w:val="single" w:sz="2" w:space="0" w:color="DFDFDF" w:frame="1"/>
           <w:shd w:val="clear" w:color="auto" w:fill="F8F8F8"/>
         </w:rPr>
-        <w:t xml:space="preserve"> start </w:t>
+        <w:t xml:space="preserve">–i </w:t>
       </w:r>
       <w:r>
         <w:rPr>
@@ -410,56 +777,7 @@
           <w:bdr w:val="single" w:sz="2" w:space="0" w:color="DFDFDF" w:frame="1"/>
           <w:shd w:val="clear" w:color="auto" w:fill="F8F8F8"/>
         </w:rPr>
-        <w:t>–</w:t>
-      </w:r>
-      <w:proofErr w:type="spellStart"/>
-      <w:r>
-        <w:rPr>
-          <w:rFonts w:ascii="Consolas" w:hAnsi="Consolas" w:cs="Consolas"/>
-          <w:color w:val="333333"/>
-          <w:bdr w:val="single" w:sz="2" w:space="0" w:color="DFDFDF" w:frame="1"/>
-          <w:shd w:val="clear" w:color="auto" w:fill="F8F8F8"/>
-        </w:rPr>
-        <w:t>i</w:t>
-      </w:r>
-      <w:proofErr w:type="spellEnd"/>
-      <w:r>
-        <w:rPr>
-          <w:rFonts w:ascii="Consolas" w:hAnsi="Consolas" w:cs="Consolas"/>
-          <w:color w:val="333333"/>
-          <w:bdr w:val="single" w:sz="2" w:space="0" w:color="DFDFDF" w:frame="1"/>
-          <w:shd w:val="clear" w:color="auto" w:fill="F8F8F8"/>
-        </w:rPr>
-        <w:t xml:space="preserve"> </w:t>
-      </w:r>
-      <w:r>
-        <w:rPr>
-          <w:rFonts w:ascii="Consolas" w:hAnsi="Consolas" w:cs="Consolas"/>
-          <w:color w:val="333333"/>
-          <w:bdr w:val="single" w:sz="2" w:space="0" w:color="DFDFDF" w:frame="1"/>
-          <w:shd w:val="clear" w:color="auto" w:fill="F8F8F8"/>
-        </w:rPr>
-        <w:t>[</w:t>
-      </w:r>
-      <w:proofErr w:type="spellStart"/>
-      <w:r>
-        <w:rPr>
-          <w:rFonts w:ascii="Consolas" w:hAnsi="Consolas" w:cs="Consolas"/>
-          <w:color w:val="333333"/>
-          <w:bdr w:val="single" w:sz="2" w:space="0" w:color="DFDFDF" w:frame="1"/>
-          <w:shd w:val="clear" w:color="auto" w:fill="F8F8F8"/>
-        </w:rPr>
-        <w:t>container_name</w:t>
-      </w:r>
-      <w:proofErr w:type="spellEnd"/>
-      <w:r>
-        <w:rPr>
-          <w:rFonts w:ascii="Consolas" w:hAnsi="Consolas" w:cs="Consolas"/>
-          <w:color w:val="333333"/>
-          <w:bdr w:val="single" w:sz="2" w:space="0" w:color="DFDFDF" w:frame="1"/>
-          <w:shd w:val="clear" w:color="auto" w:fill="F8F8F8"/>
-        </w:rPr>
-        <w:t>]</w:t>
+        <w:t>[container_name]</w:t>
       </w:r>
       <w:r>
         <w:t>.</w:t>
@@ -480,32 +798,14 @@
         </w:rPr>
         <w:t>NOTE: This step only applies to Ubuntu.</w:t>
       </w:r>
-      <w:bookmarkStart w:id="1" w:name="_GoBack"/>
-      <w:bookmarkEnd w:id="1"/>
       <w:r>
         <w:br/>
       </w:r>
       <w:r>
-        <w:t xml:space="preserve">Due to a bug in MySQL requiring </w:t>
-      </w:r>
-      <w:proofErr w:type="spellStart"/>
-      <w:r>
-        <w:t>aufs</w:t>
-      </w:r>
-      <w:proofErr w:type="spellEnd"/>
-      <w:r>
-        <w:t>, MySQL server doesn’t work</w:t>
-      </w:r>
-      <w:r>
-        <w:t xml:space="preserve"> on </w:t>
-      </w:r>
-      <w:proofErr w:type="spellStart"/>
-      <w:r>
-        <w:t>Docker</w:t>
-      </w:r>
-      <w:proofErr w:type="spellEnd"/>
-      <w:r>
-        <w:t xml:space="preserve"> sometimes</w:t>
+        <w:t>Due to a bug in MySQL requiring aufs, MySQL server doesn’t work</w:t>
+      </w:r>
+      <w:r>
+        <w:t xml:space="preserve"> on Docker sometimes</w:t>
       </w:r>
       <w:r>
         <w:t>. To fix it,</w:t>
@@ -513,7 +813,7 @@
       <w:r>
         <w:t xml:space="preserve"> either see </w:t>
       </w:r>
-      <w:hyperlink r:id="rId7" w:history="1">
+      <w:hyperlink r:id="rId8" w:history="1">
         <w:r>
           <w:rPr>
             <w:rStyle w:val="Hyperlink"/>
@@ -541,15 +841,7 @@
         <w:br/>
       </w:r>
       <w:r>
-        <w:t xml:space="preserve">Do not close the terminal with </w:t>
-      </w:r>
-      <w:proofErr w:type="spellStart"/>
-      <w:r>
-        <w:t>Docker</w:t>
-      </w:r>
-      <w:proofErr w:type="spellEnd"/>
-      <w:r>
-        <w:t xml:space="preserve"> running in it.</w:t>
+        <w:t>Do not close the terminal with Docker running in it.</w:t>
       </w:r>
     </w:p>
     <w:p>
@@ -599,7 +891,7 @@
                     </pic:cNvPicPr>
                   </pic:nvPicPr>
                   <pic:blipFill>
-                    <a:blip r:embed="rId8">
+                    <a:blip r:embed="rId9">
                       <a:extLst>
                         <a:ext uri="{28A0092B-C50C-407E-A947-70E740481C1C}">
                           <a14:useLocalDpi xmlns:a14="http://schemas.microsoft.com/office/drawing/2010/main" val="0"/>
@@ -639,7 +931,6 @@
       <w:r>
         <w:t xml:space="preserve">Run </w:t>
       </w:r>
-      <w:proofErr w:type="spellStart"/>
       <w:r>
         <w:rPr>
           <w:rFonts w:ascii="Consolas" w:hAnsi="Consolas" w:cs="Consolas"/>
@@ -647,9 +938,23 @@
           <w:bdr w:val="single" w:sz="2" w:space="0" w:color="DFDFDF" w:frame="1"/>
           <w:shd w:val="clear" w:color="auto" w:fill="F8F8F8"/>
         </w:rPr>
-        <w:t>docker</w:t>
-      </w:r>
-      <w:proofErr w:type="spellEnd"/>
+        <w:t>docker ps –a</w:t>
+      </w:r>
+      <w:r>
+        <w:t xml:space="preserve"> to get a list of running containers. Note the name of your container</w:t>
+      </w:r>
+      <w:r>
+        <w:t>.</w:t>
+      </w:r>
+      <w:r>
+        <w:br/>
+      </w:r>
+      <w:r>
+        <w:br/>
+      </w:r>
+      <w:r>
+        <w:t xml:space="preserve">Run </w:t>
+      </w:r>
       <w:r>
         <w:rPr>
           <w:rFonts w:ascii="Consolas" w:hAnsi="Consolas" w:cs="Consolas"/>
@@ -657,127 +962,10 @@
           <w:bdr w:val="single" w:sz="2" w:space="0" w:color="DFDFDF" w:frame="1"/>
           <w:shd w:val="clear" w:color="auto" w:fill="F8F8F8"/>
         </w:rPr>
-        <w:t xml:space="preserve"> </w:t>
-      </w:r>
-      <w:proofErr w:type="spellStart"/>
-      <w:r>
-        <w:rPr>
-          <w:rFonts w:ascii="Consolas" w:hAnsi="Consolas" w:cs="Consolas"/>
-          <w:color w:val="333333"/>
-          <w:bdr w:val="single" w:sz="2" w:space="0" w:color="DFDFDF" w:frame="1"/>
-          <w:shd w:val="clear" w:color="auto" w:fill="F8F8F8"/>
-        </w:rPr>
-        <w:t>ps</w:t>
-      </w:r>
-      <w:proofErr w:type="spellEnd"/>
-      <w:r>
-        <w:rPr>
-          <w:rFonts w:ascii="Consolas" w:hAnsi="Consolas" w:cs="Consolas"/>
-          <w:color w:val="333333"/>
-          <w:bdr w:val="single" w:sz="2" w:space="0" w:color="DFDFDF" w:frame="1"/>
-          <w:shd w:val="clear" w:color="auto" w:fill="F8F8F8"/>
-        </w:rPr>
-        <w:t xml:space="preserve"> –</w:t>
-      </w:r>
-      <w:proofErr w:type="gramStart"/>
-      <w:r>
-        <w:rPr>
-          <w:rFonts w:ascii="Consolas" w:hAnsi="Consolas" w:cs="Consolas"/>
-          <w:color w:val="333333"/>
-          <w:bdr w:val="single" w:sz="2" w:space="0" w:color="DFDFDF" w:frame="1"/>
-          <w:shd w:val="clear" w:color="auto" w:fill="F8F8F8"/>
-        </w:rPr>
-        <w:t>a</w:t>
-      </w:r>
-      <w:r>
-        <w:t xml:space="preserve"> to</w:t>
-      </w:r>
-      <w:proofErr w:type="gramEnd"/>
-      <w:r>
-        <w:t xml:space="preserve"> get a list of running containers. Note the name of your container</w:t>
-      </w:r>
-      <w:r>
-        <w:t>.</w:t>
-      </w:r>
-      <w:r>
-        <w:br/>
-      </w:r>
-      <w:r>
-        <w:br/>
-      </w:r>
-      <w:r>
-        <w:t xml:space="preserve">Run </w:t>
-      </w:r>
-      <w:proofErr w:type="spellStart"/>
-      <w:r>
-        <w:rPr>
-          <w:rFonts w:ascii="Consolas" w:hAnsi="Consolas" w:cs="Consolas"/>
-          <w:color w:val="333333"/>
-          <w:bdr w:val="single" w:sz="2" w:space="0" w:color="DFDFDF" w:frame="1"/>
-          <w:shd w:val="clear" w:color="auto" w:fill="F8F8F8"/>
-        </w:rPr>
-        <w:t>docker</w:t>
-      </w:r>
-      <w:proofErr w:type="spellEnd"/>
-      <w:r>
-        <w:rPr>
-          <w:rFonts w:ascii="Consolas" w:hAnsi="Consolas" w:cs="Consolas"/>
-          <w:color w:val="333333"/>
-          <w:bdr w:val="single" w:sz="2" w:space="0" w:color="DFDFDF" w:frame="1"/>
-          <w:shd w:val="clear" w:color="auto" w:fill="F8F8F8"/>
-        </w:rPr>
-        <w:t xml:space="preserve"> exec -</w:t>
-      </w:r>
-      <w:proofErr w:type="spellStart"/>
-      <w:r>
-        <w:rPr>
-          <w:rFonts w:ascii="Consolas" w:hAnsi="Consolas" w:cs="Consolas"/>
-          <w:color w:val="333333"/>
-          <w:bdr w:val="single" w:sz="2" w:space="0" w:color="DFDFDF" w:frame="1"/>
-          <w:shd w:val="clear" w:color="auto" w:fill="F8F8F8"/>
-        </w:rPr>
-        <w:t>ti</w:t>
-      </w:r>
-      <w:proofErr w:type="spellEnd"/>
-      <w:r>
-        <w:rPr>
-          <w:rFonts w:ascii="Consolas" w:hAnsi="Consolas" w:cs="Consolas"/>
-          <w:color w:val="333333"/>
-          <w:bdr w:val="single" w:sz="2" w:space="0" w:color="DFDFDF" w:frame="1"/>
-          <w:shd w:val="clear" w:color="auto" w:fill="F8F8F8"/>
-        </w:rPr>
-        <w:t xml:space="preserve"> [</w:t>
-      </w:r>
-      <w:proofErr w:type="spellStart"/>
-      <w:r>
-        <w:rPr>
-          <w:rFonts w:ascii="Consolas" w:hAnsi="Consolas" w:cs="Consolas"/>
-          <w:color w:val="333333"/>
-          <w:bdr w:val="single" w:sz="2" w:space="0" w:color="DFDFDF" w:frame="1"/>
-          <w:shd w:val="clear" w:color="auto" w:fill="F8F8F8"/>
-        </w:rPr>
-        <w:t>container_name</w:t>
-      </w:r>
-      <w:proofErr w:type="spellEnd"/>
-      <w:r>
-        <w:rPr>
-          <w:rFonts w:ascii="Consolas" w:hAnsi="Consolas" w:cs="Consolas"/>
-          <w:color w:val="333333"/>
-          <w:bdr w:val="single" w:sz="2" w:space="0" w:color="DFDFDF" w:frame="1"/>
-          <w:shd w:val="clear" w:color="auto" w:fill="F8F8F8"/>
-        </w:rPr>
-        <w:t>] /bin/bash</w:t>
-      </w:r>
-      <w:r>
-        <w:t xml:space="preserve"> to open a shell on your </w:t>
-      </w:r>
-      <w:proofErr w:type="spellStart"/>
-      <w:r>
-        <w:t>docker</w:t>
-      </w:r>
-      <w:proofErr w:type="spellEnd"/>
-      <w:r>
-        <w:t xml:space="preserve"> image</w:t>
+        <w:t>docker exec -ti [container_name] /bin/bash</w:t>
+      </w:r>
+      <w:r>
+        <w:t xml:space="preserve"> to open a shell on your docker image</w:t>
       </w:r>
       <w:r>
         <w:t>.</w:t>
@@ -794,7 +982,6 @@
       <w:r>
         <w:t xml:space="preserve">Run </w:t>
       </w:r>
-      <w:proofErr w:type="spellStart"/>
       <w:r>
         <w:rPr>
           <w:rFonts w:ascii="Consolas" w:hAnsi="Consolas" w:cs="Consolas"/>
@@ -802,120 +989,8 @@
           <w:bdr w:val="single" w:sz="2" w:space="0" w:color="DFDFDF" w:frame="1"/>
           <w:shd w:val="clear" w:color="auto" w:fill="F8F8F8"/>
         </w:rPr>
-        <w:t>chown</w:t>
-      </w:r>
-      <w:proofErr w:type="spellEnd"/>
-      <w:r>
-        <w:rPr>
-          <w:rFonts w:ascii="Consolas" w:hAnsi="Consolas" w:cs="Consolas"/>
-          <w:color w:val="333333"/>
-          <w:bdr w:val="single" w:sz="2" w:space="0" w:color="DFDFDF" w:frame="1"/>
-          <w:shd w:val="clear" w:color="auto" w:fill="F8F8F8"/>
-        </w:rPr>
-        <w:t xml:space="preserve"> -R </w:t>
-      </w:r>
-      <w:proofErr w:type="spellStart"/>
-      <w:r>
-        <w:rPr>
-          <w:rFonts w:ascii="Consolas" w:hAnsi="Consolas" w:cs="Consolas"/>
-          <w:color w:val="333333"/>
-          <w:bdr w:val="single" w:sz="2" w:space="0" w:color="DFDFDF" w:frame="1"/>
-          <w:shd w:val="clear" w:color="auto" w:fill="F8F8F8"/>
-        </w:rPr>
-        <w:t>mysql</w:t>
-      </w:r>
-      <w:proofErr w:type="gramStart"/>
-      <w:r>
-        <w:rPr>
-          <w:rFonts w:ascii="Consolas" w:hAnsi="Consolas" w:cs="Consolas"/>
-          <w:color w:val="333333"/>
-          <w:bdr w:val="single" w:sz="2" w:space="0" w:color="DFDFDF" w:frame="1"/>
-          <w:shd w:val="clear" w:color="auto" w:fill="F8F8F8"/>
-        </w:rPr>
-        <w:t>:mysql</w:t>
-      </w:r>
-      <w:proofErr w:type="spellEnd"/>
-      <w:proofErr w:type="gramEnd"/>
-      <w:r>
-        <w:rPr>
-          <w:rFonts w:ascii="Consolas" w:hAnsi="Consolas" w:cs="Consolas"/>
-          <w:color w:val="333333"/>
-          <w:bdr w:val="single" w:sz="2" w:space="0" w:color="DFDFDF" w:frame="1"/>
-          <w:shd w:val="clear" w:color="auto" w:fill="F8F8F8"/>
-        </w:rPr>
-        <w:t xml:space="preserve"> /</w:t>
-      </w:r>
-      <w:proofErr w:type="spellStart"/>
-      <w:r>
-        <w:rPr>
-          <w:rFonts w:ascii="Consolas" w:hAnsi="Consolas" w:cs="Consolas"/>
-          <w:color w:val="333333"/>
-          <w:bdr w:val="single" w:sz="2" w:space="0" w:color="DFDFDF" w:frame="1"/>
-          <w:shd w:val="clear" w:color="auto" w:fill="F8F8F8"/>
-        </w:rPr>
-        <w:t>var</w:t>
-      </w:r>
-      <w:proofErr w:type="spellEnd"/>
-      <w:r>
-        <w:rPr>
-          <w:rFonts w:ascii="Consolas" w:hAnsi="Consolas" w:cs="Consolas"/>
-          <w:color w:val="333333"/>
-          <w:bdr w:val="single" w:sz="2" w:space="0" w:color="DFDFDF" w:frame="1"/>
-          <w:shd w:val="clear" w:color="auto" w:fill="F8F8F8"/>
-        </w:rPr>
-        <w:t>/lib/</w:t>
-      </w:r>
-      <w:proofErr w:type="spellStart"/>
-      <w:r>
-        <w:rPr>
-          <w:rFonts w:ascii="Consolas" w:hAnsi="Consolas" w:cs="Consolas"/>
-          <w:color w:val="333333"/>
-          <w:bdr w:val="single" w:sz="2" w:space="0" w:color="DFDFDF" w:frame="1"/>
-          <w:shd w:val="clear" w:color="auto" w:fill="F8F8F8"/>
-        </w:rPr>
-        <w:t>mysql</w:t>
-      </w:r>
-      <w:proofErr w:type="spellEnd"/>
-      <w:r>
-        <w:rPr>
-          <w:rFonts w:ascii="Consolas" w:hAnsi="Consolas" w:cs="Consolas"/>
-          <w:color w:val="333333"/>
-          <w:bdr w:val="single" w:sz="2" w:space="0" w:color="DFDFDF" w:frame="1"/>
-          <w:shd w:val="clear" w:color="auto" w:fill="F8F8F8"/>
-        </w:rPr>
-        <w:t xml:space="preserve"> /</w:t>
-      </w:r>
-      <w:proofErr w:type="spellStart"/>
-      <w:r>
-        <w:rPr>
-          <w:rFonts w:ascii="Consolas" w:hAnsi="Consolas" w:cs="Consolas"/>
-          <w:color w:val="333333"/>
-          <w:bdr w:val="single" w:sz="2" w:space="0" w:color="DFDFDF" w:frame="1"/>
-          <w:shd w:val="clear" w:color="auto" w:fill="F8F8F8"/>
-        </w:rPr>
-        <w:t>var</w:t>
-      </w:r>
-      <w:proofErr w:type="spellEnd"/>
-      <w:r>
-        <w:rPr>
-          <w:rFonts w:ascii="Consolas" w:hAnsi="Consolas" w:cs="Consolas"/>
-          <w:color w:val="333333"/>
-          <w:bdr w:val="single" w:sz="2" w:space="0" w:color="DFDFDF" w:frame="1"/>
-          <w:shd w:val="clear" w:color="auto" w:fill="F8F8F8"/>
-        </w:rPr>
-        <w:t>/run/</w:t>
-      </w:r>
-      <w:proofErr w:type="spellStart"/>
-      <w:r>
-        <w:rPr>
-          <w:rFonts w:ascii="Consolas" w:hAnsi="Consolas" w:cs="Consolas"/>
-          <w:color w:val="333333"/>
-          <w:bdr w:val="single" w:sz="2" w:space="0" w:color="DFDFDF" w:frame="1"/>
-          <w:shd w:val="clear" w:color="auto" w:fill="F8F8F8"/>
-        </w:rPr>
-        <w:t>mysqld</w:t>
-      </w:r>
-      <w:proofErr w:type="spellEnd"/>
+        <w:t>chown -R mysql:mysql /var/lib/mysql /var/run/mysqld</w:t>
+      </w:r>
       <w:r>
         <w:t xml:space="preserve"> to change permissions on the MySQL files.</w:t>
       </w:r>
@@ -938,27 +1013,7 @@
           <w:bdr w:val="single" w:sz="2" w:space="0" w:color="DFDFDF" w:frame="1"/>
           <w:shd w:val="clear" w:color="auto" w:fill="F8F8F8"/>
         </w:rPr>
-        <w:t xml:space="preserve">service </w:t>
-      </w:r>
-      <w:proofErr w:type="spellStart"/>
-      <w:r>
-        <w:rPr>
-          <w:rFonts w:ascii="Consolas" w:hAnsi="Consolas" w:cs="Consolas"/>
-          <w:color w:val="333333"/>
-          <w:bdr w:val="single" w:sz="2" w:space="0" w:color="DFDFDF" w:frame="1"/>
-          <w:shd w:val="clear" w:color="auto" w:fill="F8F8F8"/>
-        </w:rPr>
-        <w:t>mysql</w:t>
-      </w:r>
-      <w:proofErr w:type="spellEnd"/>
-      <w:r>
-        <w:rPr>
-          <w:rFonts w:ascii="Consolas" w:hAnsi="Consolas" w:cs="Consolas"/>
-          <w:color w:val="333333"/>
-          <w:bdr w:val="single" w:sz="2" w:space="0" w:color="DFDFDF" w:frame="1"/>
-          <w:shd w:val="clear" w:color="auto" w:fill="F8F8F8"/>
-        </w:rPr>
-        <w:t xml:space="preserve"> start</w:t>
+        <w:t>service mysql start</w:t>
       </w:r>
       <w:r>
         <w:t xml:space="preserve"> to start the MySQL service.</w:t>
@@ -989,11 +1044,9 @@
         <w:br/>
       </w:r>
       <w:r>
-        <w:lastRenderedPageBreak/>
         <w:br/>
         <w:t xml:space="preserve">To stop it, run </w:t>
       </w:r>
-      <w:proofErr w:type="spellStart"/>
       <w:r>
         <w:rPr>
           <w:rFonts w:ascii="Consolas" w:hAnsi="Consolas" w:cs="Consolas"/>
@@ -1001,51 +1054,627 @@
           <w:bdr w:val="single" w:sz="2" w:space="0" w:color="DFDFDF" w:frame="1"/>
           <w:shd w:val="clear" w:color="auto" w:fill="F8F8F8"/>
         </w:rPr>
-        <w:t>docker</w:t>
-      </w:r>
-      <w:proofErr w:type="spellEnd"/>
-      <w:r>
-        <w:rPr>
-          <w:rFonts w:ascii="Consolas" w:hAnsi="Consolas" w:cs="Consolas"/>
-          <w:color w:val="333333"/>
-          <w:bdr w:val="single" w:sz="2" w:space="0" w:color="DFDFDF" w:frame="1"/>
-          <w:shd w:val="clear" w:color="auto" w:fill="F8F8F8"/>
-        </w:rPr>
-        <w:t xml:space="preserve"> stop </w:t>
-      </w:r>
-      <w:r>
-        <w:rPr>
-          <w:rFonts w:ascii="Consolas" w:hAnsi="Consolas" w:cs="Consolas"/>
-          <w:color w:val="333333"/>
-          <w:bdr w:val="single" w:sz="2" w:space="0" w:color="DFDFDF" w:frame="1"/>
-          <w:shd w:val="clear" w:color="auto" w:fill="F8F8F8"/>
-        </w:rPr>
-        <w:t>[</w:t>
-      </w:r>
-      <w:proofErr w:type="spellStart"/>
-      <w:r>
-        <w:rPr>
-          <w:rFonts w:ascii="Consolas" w:hAnsi="Consolas" w:cs="Consolas"/>
-          <w:color w:val="333333"/>
-          <w:bdr w:val="single" w:sz="2" w:space="0" w:color="DFDFDF" w:frame="1"/>
-          <w:shd w:val="clear" w:color="auto" w:fill="F8F8F8"/>
-        </w:rPr>
-        <w:t>container_name</w:t>
-      </w:r>
-      <w:proofErr w:type="spellEnd"/>
-      <w:r>
-        <w:rPr>
-          <w:rFonts w:ascii="Consolas" w:hAnsi="Consolas" w:cs="Consolas"/>
-          <w:color w:val="333333"/>
-          <w:bdr w:val="single" w:sz="2" w:space="0" w:color="DFDFDF" w:frame="1"/>
-          <w:shd w:val="clear" w:color="auto" w:fill="F8F8F8"/>
-        </w:rPr>
-        <w:t>]</w:t>
+        <w:t>docker stop [container_name]</w:t>
       </w:r>
       <w:r>
         <w:t>.</w:t>
       </w:r>
-    </w:p>
+      <w:r>
+        <w:br w:type="page"/>
+      </w:r>
+    </w:p>
+    <w:p>
+      <w:pPr>
+        <w:pStyle w:val="Heading1"/>
+      </w:pPr>
+      <w:bookmarkStart w:id="2" w:name="_Toc526438429"/>
+      <w:r>
+        <w:lastRenderedPageBreak/>
+        <w:t>Why is this important</w:t>
+      </w:r>
+      <w:r>
+        <w:t>/Why use DVWA?</w:t>
+      </w:r>
+      <w:bookmarkEnd w:id="2"/>
+    </w:p>
+    <w:p>
+      <w:pPr>
+        <w:pStyle w:val="Heading2"/>
+      </w:pPr>
+      <w:bookmarkStart w:id="3" w:name="_Toc526438430"/>
+      <w:r>
+        <w:t>It’s safe</w:t>
+      </w:r>
+      <w:bookmarkEnd w:id="3"/>
+    </w:p>
+    <w:p>
+      <w:r>
+        <w:t xml:space="preserve">Having an environment that allows you to test vulnerabilities is important </w:t>
+      </w:r>
+      <w:r>
+        <w:t>because it allows you to legally test your knowledge and tools against well-documented vulnerabilities.</w:t>
+      </w:r>
+    </w:p>
+    <w:p>
+      <w:r>
+        <w:t>As a hacker/pentester,</w:t>
+      </w:r>
+      <w:r>
+        <w:t xml:space="preserve"> DVWA</w:t>
+      </w:r>
+      <w:r>
+        <w:t xml:space="preserve"> gives you a safe environment to apply what you’ve learned </w:t>
+      </w:r>
+      <w:r>
+        <w:t xml:space="preserve">without getting sued or angering </w:t>
+      </w:r>
+      <w:r>
+        <w:t>the owner of a server you’ve decided to target.</w:t>
+      </w:r>
+    </w:p>
+    <w:p>
+      <w:pPr>
+        <w:pStyle w:val="Heading2"/>
+      </w:pPr>
+      <w:bookmarkStart w:id="4" w:name="_Toc526438431"/>
+      <w:r>
+        <w:t>It lets you learn</w:t>
+      </w:r>
+      <w:bookmarkEnd w:id="4"/>
+    </w:p>
+    <w:p>
+      <w:r>
+        <w:t>As DVWA’s source code is freely available</w:t>
+      </w:r>
+      <w:r>
+        <w:t xml:space="preserve">, you can </w:t>
+      </w:r>
+      <w:r>
+        <w:t>see the vulnerabilities described in their most basic form: code!</w:t>
+      </w:r>
+    </w:p>
+    <w:p>
+      <w:r>
+        <w:t xml:space="preserve">It also lets you experiment with your </w:t>
+      </w:r>
+      <w:r>
+        <w:t xml:space="preserve">own tools, as much as you want and </w:t>
+      </w:r>
+      <w:r>
+        <w:t>as often as you want.</w:t>
+      </w:r>
+    </w:p>
+    <w:p>
+      <w:pPr>
+        <w:rPr>
+          <w:rFonts w:asciiTheme="majorHAnsi" w:eastAsiaTheme="majorEastAsia" w:hAnsiTheme="majorHAnsi" w:cstheme="majorBidi"/>
+          <w:color w:val="2E74B5" w:themeColor="accent1" w:themeShade="BF"/>
+          <w:sz w:val="32"/>
+          <w:szCs w:val="32"/>
+        </w:rPr>
+      </w:pPr>
+      <w:r>
+        <w:br w:type="page"/>
+      </w:r>
+    </w:p>
+    <w:p>
+      <w:pPr>
+        <w:pStyle w:val="Heading1"/>
+      </w:pPr>
+      <w:bookmarkStart w:id="5" w:name="_Toc526438432"/>
+      <w:r>
+        <w:lastRenderedPageBreak/>
+        <w:t>Using our DVWA installation</w:t>
+      </w:r>
+      <w:bookmarkEnd w:id="5"/>
+    </w:p>
+    <w:p>
+      <w:pPr>
+        <w:pStyle w:val="Heading2"/>
+      </w:pPr>
+      <w:bookmarkStart w:id="6" w:name="_Hlk526432005"/>
+      <w:bookmarkStart w:id="7" w:name="_Toc526438433"/>
+      <w:r>
+        <w:t>Brute-forcing HTTP GET login pages</w:t>
+      </w:r>
+      <w:bookmarkEnd w:id="7"/>
+    </w:p>
+    <w:bookmarkEnd w:id="6"/>
+    <w:p>
+      <w:r>
+        <w:t xml:space="preserve">Using the attached script, I’ve </w:t>
+      </w:r>
+      <w:r>
+        <w:t xml:space="preserve">attempted to make </w:t>
+      </w:r>
+      <w:r>
+        <w:t>an example that brute</w:t>
+      </w:r>
+      <w:r>
+        <w:t>-</w:t>
+      </w:r>
+      <w:r>
+        <w:t>forces the first login page in our DVWA install.</w:t>
+      </w:r>
+    </w:p>
+    <w:p>
+      <w:pPr>
+        <w:rPr>
+          <w:b/>
+        </w:rPr>
+      </w:pPr>
+      <w:r>
+        <w:rPr>
+          <w:b/>
+        </w:rPr>
+        <w:t>Note: This doesn’t actually work. I may have done something wrong.</w:t>
+      </w:r>
+    </w:p>
+    <w:p>
+      <w:pPr>
+        <w:shd w:val="clear" w:color="auto" w:fill="F8F8F8"/>
+        <w:tabs>
+          <w:tab w:val="left" w:pos="916"/>
+          <w:tab w:val="left" w:pos="1832"/>
+          <w:tab w:val="left" w:pos="2748"/>
+          <w:tab w:val="left" w:pos="3664"/>
+          <w:tab w:val="left" w:pos="4580"/>
+          <w:tab w:val="left" w:pos="5496"/>
+          <w:tab w:val="left" w:pos="6412"/>
+          <w:tab w:val="left" w:pos="7328"/>
+          <w:tab w:val="left" w:pos="8244"/>
+          <w:tab w:val="left" w:pos="9160"/>
+          <w:tab w:val="left" w:pos="10076"/>
+          <w:tab w:val="left" w:pos="10992"/>
+          <w:tab w:val="left" w:pos="11908"/>
+          <w:tab w:val="left" w:pos="12824"/>
+          <w:tab w:val="left" w:pos="13740"/>
+          <w:tab w:val="left" w:pos="14656"/>
+        </w:tabs>
+        <w:spacing w:after="0" w:line="300" w:lineRule="auto"/>
+        <w:rPr>
+          <w:rFonts w:ascii="Courier New" w:eastAsia="Times New Roman" w:hAnsi="Courier New" w:cs="Courier New"/>
+          <w:sz w:val="20"/>
+          <w:szCs w:val="20"/>
+        </w:rPr>
+      </w:pPr>
+      <w:r>
+        <w:rPr>
+          <w:rFonts w:ascii="Courier New" w:eastAsia="Times New Roman" w:hAnsi="Courier New" w:cs="Courier New"/>
+          <w:i/>
+          <w:iCs/>
+          <w:color w:val="408080"/>
+          <w:sz w:val="20"/>
+          <w:szCs w:val="20"/>
+        </w:rPr>
+        <w:t>#!/bin/bash</w:t>
+      </w:r>
+    </w:p>
+    <w:p>
+      <w:pPr>
+        <w:shd w:val="clear" w:color="auto" w:fill="F8F8F8"/>
+        <w:tabs>
+          <w:tab w:val="left" w:pos="916"/>
+          <w:tab w:val="left" w:pos="1832"/>
+          <w:tab w:val="left" w:pos="2748"/>
+          <w:tab w:val="left" w:pos="3664"/>
+          <w:tab w:val="left" w:pos="4580"/>
+          <w:tab w:val="left" w:pos="5496"/>
+          <w:tab w:val="left" w:pos="6412"/>
+          <w:tab w:val="left" w:pos="7328"/>
+          <w:tab w:val="left" w:pos="8244"/>
+          <w:tab w:val="left" w:pos="9160"/>
+          <w:tab w:val="left" w:pos="10076"/>
+          <w:tab w:val="left" w:pos="10992"/>
+          <w:tab w:val="left" w:pos="11908"/>
+          <w:tab w:val="left" w:pos="12824"/>
+          <w:tab w:val="left" w:pos="13740"/>
+          <w:tab w:val="left" w:pos="14656"/>
+        </w:tabs>
+        <w:spacing w:after="0" w:line="300" w:lineRule="auto"/>
+        <w:rPr>
+          <w:rFonts w:ascii="Courier New" w:eastAsia="Times New Roman" w:hAnsi="Courier New" w:cs="Courier New"/>
+          <w:sz w:val="20"/>
+          <w:szCs w:val="20"/>
+        </w:rPr>
+      </w:pPr>
+    </w:p>
+    <w:p>
+      <w:pPr>
+        <w:shd w:val="clear" w:color="auto" w:fill="F8F8F8"/>
+        <w:tabs>
+          <w:tab w:val="left" w:pos="916"/>
+          <w:tab w:val="left" w:pos="1832"/>
+          <w:tab w:val="left" w:pos="2748"/>
+          <w:tab w:val="left" w:pos="3664"/>
+          <w:tab w:val="left" w:pos="4580"/>
+          <w:tab w:val="left" w:pos="5496"/>
+          <w:tab w:val="left" w:pos="6412"/>
+          <w:tab w:val="left" w:pos="7328"/>
+          <w:tab w:val="left" w:pos="8244"/>
+          <w:tab w:val="left" w:pos="9160"/>
+          <w:tab w:val="left" w:pos="10076"/>
+          <w:tab w:val="left" w:pos="10992"/>
+          <w:tab w:val="left" w:pos="11908"/>
+          <w:tab w:val="left" w:pos="12824"/>
+          <w:tab w:val="left" w:pos="13740"/>
+          <w:tab w:val="left" w:pos="14656"/>
+        </w:tabs>
+        <w:spacing w:after="0" w:line="300" w:lineRule="auto"/>
+        <w:rPr>
+          <w:rFonts w:ascii="Courier New" w:eastAsia="Times New Roman" w:hAnsi="Courier New" w:cs="Courier New"/>
+          <w:sz w:val="20"/>
+          <w:szCs w:val="20"/>
+        </w:rPr>
+      </w:pPr>
+      <w:r>
+        <w:rPr>
+          <w:rFonts w:ascii="Courier New" w:eastAsia="Times New Roman" w:hAnsi="Courier New" w:cs="Courier New"/>
+          <w:sz w:val="20"/>
+          <w:szCs w:val="20"/>
+        </w:rPr>
+        <w:t>sudo gzip -d /usr/share/wordlists/rockyou.txt.gz</w:t>
+      </w:r>
+    </w:p>
+    <w:p>
+      <w:pPr>
+        <w:shd w:val="clear" w:color="auto" w:fill="F8F8F8"/>
+        <w:tabs>
+          <w:tab w:val="left" w:pos="916"/>
+          <w:tab w:val="left" w:pos="1832"/>
+          <w:tab w:val="left" w:pos="2748"/>
+          <w:tab w:val="left" w:pos="3664"/>
+          <w:tab w:val="left" w:pos="4580"/>
+          <w:tab w:val="left" w:pos="5496"/>
+          <w:tab w:val="left" w:pos="6412"/>
+          <w:tab w:val="left" w:pos="7328"/>
+          <w:tab w:val="left" w:pos="8244"/>
+          <w:tab w:val="left" w:pos="9160"/>
+          <w:tab w:val="left" w:pos="10076"/>
+          <w:tab w:val="left" w:pos="10992"/>
+          <w:tab w:val="left" w:pos="11908"/>
+          <w:tab w:val="left" w:pos="12824"/>
+          <w:tab w:val="left" w:pos="13740"/>
+          <w:tab w:val="left" w:pos="14656"/>
+        </w:tabs>
+        <w:spacing w:after="0" w:line="300" w:lineRule="auto"/>
+        <w:rPr>
+          <w:rFonts w:ascii="Courier New" w:eastAsia="Times New Roman" w:hAnsi="Courier New" w:cs="Courier New"/>
+          <w:sz w:val="20"/>
+          <w:szCs w:val="20"/>
+        </w:rPr>
+      </w:pPr>
+    </w:p>
+    <w:p>
+      <w:pPr>
+        <w:shd w:val="clear" w:color="auto" w:fill="F8F8F8"/>
+        <w:tabs>
+          <w:tab w:val="left" w:pos="916"/>
+          <w:tab w:val="left" w:pos="1832"/>
+          <w:tab w:val="left" w:pos="2748"/>
+          <w:tab w:val="left" w:pos="3664"/>
+          <w:tab w:val="left" w:pos="4580"/>
+          <w:tab w:val="left" w:pos="5496"/>
+          <w:tab w:val="left" w:pos="6412"/>
+          <w:tab w:val="left" w:pos="7328"/>
+          <w:tab w:val="left" w:pos="8244"/>
+          <w:tab w:val="left" w:pos="9160"/>
+          <w:tab w:val="left" w:pos="10076"/>
+          <w:tab w:val="left" w:pos="10992"/>
+          <w:tab w:val="left" w:pos="11908"/>
+          <w:tab w:val="left" w:pos="12824"/>
+          <w:tab w:val="left" w:pos="13740"/>
+          <w:tab w:val="left" w:pos="14656"/>
+        </w:tabs>
+        <w:spacing w:after="0" w:line="300" w:lineRule="auto"/>
+        <w:rPr>
+          <w:rFonts w:ascii="Courier New" w:eastAsia="Times New Roman" w:hAnsi="Courier New" w:cs="Courier New"/>
+          <w:sz w:val="20"/>
+          <w:szCs w:val="20"/>
+        </w:rPr>
+      </w:pPr>
+      <w:r>
+        <w:rPr>
+          <w:rFonts w:ascii="Courier New" w:eastAsia="Times New Roman" w:hAnsi="Courier New" w:cs="Courier New"/>
+          <w:sz w:val="20"/>
+          <w:szCs w:val="20"/>
+        </w:rPr>
+        <w:t xml:space="preserve">hydra -L users.txt -P /usr/share/wordlists/rockyou.txt 127.0.0.1 http-post-form </w:t>
+      </w:r>
+      <w:r>
+        <w:rPr>
+          <w:rFonts w:ascii="Courier New" w:eastAsia="Times New Roman" w:hAnsi="Courier New" w:cs="Courier New"/>
+          <w:color w:val="BA2121"/>
+          <w:sz w:val="20"/>
+          <w:szCs w:val="20"/>
+        </w:rPr>
+        <w:t>"/vulnerabilities/brute/:username=^USER^:password=^PASS^:Login=Login#"</w:t>
+      </w:r>
+      <w:r>
+        <w:rPr>
+          <w:rFonts w:ascii="Courier New" w:eastAsia="Times New Roman" w:hAnsi="Courier New" w:cs="Courier New"/>
+          <w:sz w:val="20"/>
+          <w:szCs w:val="20"/>
+        </w:rPr>
+        <w:t xml:space="preserve"> -V</w:t>
+      </w:r>
+    </w:p>
+    <w:p>
+      <w:pPr>
+        <w:pStyle w:val="Heading2"/>
+      </w:pPr>
+      <w:bookmarkStart w:id="8" w:name="_Toc526438434"/>
+      <w:r>
+        <w:t>Using SQLmap to inject SQL</w:t>
+      </w:r>
+      <w:bookmarkEnd w:id="8"/>
+    </w:p>
+    <w:p>
+      <w:r>
+        <w:t>Using the attached script</w:t>
+      </w:r>
+      <w:r>
+        <w:t>, I</w:t>
+      </w:r>
+      <w:r>
+        <w:t>’ve attempted to make an example that injects SQL into the ‘sql injection’ page on DVWA.</w:t>
+      </w:r>
+    </w:p>
+    <w:p>
+      <w:pPr>
+        <w:rPr>
+          <w:b/>
+        </w:rPr>
+      </w:pPr>
+      <w:r>
+        <w:rPr>
+          <w:b/>
+        </w:rPr>
+        <w:t xml:space="preserve">Note: This also doesn’t work. </w:t>
+      </w:r>
+      <w:r>
+        <w:rPr>
+          <w:b/>
+        </w:rPr>
+        <w:sym w:font="Wingdings" w:char="F04C"/>
+      </w:r>
+    </w:p>
+    <w:p>
+      <w:pPr>
+        <w:shd w:val="clear" w:color="auto" w:fill="F8F8F8"/>
+        <w:tabs>
+          <w:tab w:val="left" w:pos="916"/>
+          <w:tab w:val="left" w:pos="1832"/>
+          <w:tab w:val="left" w:pos="2748"/>
+          <w:tab w:val="left" w:pos="3664"/>
+          <w:tab w:val="left" w:pos="4580"/>
+          <w:tab w:val="left" w:pos="5496"/>
+          <w:tab w:val="left" w:pos="6412"/>
+          <w:tab w:val="left" w:pos="7328"/>
+          <w:tab w:val="left" w:pos="8244"/>
+          <w:tab w:val="left" w:pos="9160"/>
+          <w:tab w:val="left" w:pos="10076"/>
+          <w:tab w:val="left" w:pos="10992"/>
+          <w:tab w:val="left" w:pos="11908"/>
+          <w:tab w:val="left" w:pos="12824"/>
+          <w:tab w:val="left" w:pos="13740"/>
+          <w:tab w:val="left" w:pos="14656"/>
+        </w:tabs>
+        <w:spacing w:after="0" w:line="300" w:lineRule="auto"/>
+        <w:rPr>
+          <w:rFonts w:ascii="Courier New" w:eastAsia="Times New Roman" w:hAnsi="Courier New" w:cs="Courier New"/>
+          <w:sz w:val="20"/>
+          <w:szCs w:val="20"/>
+        </w:rPr>
+      </w:pPr>
+      <w:r>
+        <w:rPr>
+          <w:rFonts w:ascii="Courier New" w:eastAsia="Times New Roman" w:hAnsi="Courier New" w:cs="Courier New"/>
+          <w:i/>
+          <w:iCs/>
+          <w:color w:val="408080"/>
+          <w:sz w:val="20"/>
+          <w:szCs w:val="20"/>
+        </w:rPr>
+        <w:t>#!/bin/bash</w:t>
+      </w:r>
+    </w:p>
+    <w:p>
+      <w:pPr>
+        <w:shd w:val="clear" w:color="auto" w:fill="F8F8F8"/>
+        <w:tabs>
+          <w:tab w:val="left" w:pos="916"/>
+          <w:tab w:val="left" w:pos="1832"/>
+          <w:tab w:val="left" w:pos="2748"/>
+          <w:tab w:val="left" w:pos="3664"/>
+          <w:tab w:val="left" w:pos="4580"/>
+          <w:tab w:val="left" w:pos="5496"/>
+          <w:tab w:val="left" w:pos="6412"/>
+          <w:tab w:val="left" w:pos="7328"/>
+          <w:tab w:val="left" w:pos="8244"/>
+          <w:tab w:val="left" w:pos="9160"/>
+          <w:tab w:val="left" w:pos="10076"/>
+          <w:tab w:val="left" w:pos="10992"/>
+          <w:tab w:val="left" w:pos="11908"/>
+          <w:tab w:val="left" w:pos="12824"/>
+          <w:tab w:val="left" w:pos="13740"/>
+          <w:tab w:val="left" w:pos="14656"/>
+        </w:tabs>
+        <w:spacing w:after="0" w:line="300" w:lineRule="auto"/>
+        <w:rPr>
+          <w:rFonts w:ascii="Courier New" w:eastAsia="Times New Roman" w:hAnsi="Courier New" w:cs="Courier New"/>
+          <w:sz w:val="20"/>
+          <w:szCs w:val="20"/>
+        </w:rPr>
+      </w:pPr>
+    </w:p>
+    <w:p>
+      <w:pPr>
+        <w:shd w:val="clear" w:color="auto" w:fill="F8F8F8"/>
+        <w:tabs>
+          <w:tab w:val="left" w:pos="916"/>
+          <w:tab w:val="left" w:pos="1832"/>
+          <w:tab w:val="left" w:pos="2748"/>
+          <w:tab w:val="left" w:pos="3664"/>
+          <w:tab w:val="left" w:pos="4580"/>
+          <w:tab w:val="left" w:pos="5496"/>
+          <w:tab w:val="left" w:pos="6412"/>
+          <w:tab w:val="left" w:pos="7328"/>
+          <w:tab w:val="left" w:pos="8244"/>
+          <w:tab w:val="left" w:pos="9160"/>
+          <w:tab w:val="left" w:pos="10076"/>
+          <w:tab w:val="left" w:pos="10992"/>
+          <w:tab w:val="left" w:pos="11908"/>
+          <w:tab w:val="left" w:pos="12824"/>
+          <w:tab w:val="left" w:pos="13740"/>
+          <w:tab w:val="left" w:pos="14656"/>
+        </w:tabs>
+        <w:spacing w:after="0" w:line="300" w:lineRule="auto"/>
+        <w:rPr>
+          <w:rFonts w:ascii="Courier New" w:eastAsia="Times New Roman" w:hAnsi="Courier New" w:cs="Courier New"/>
+          <w:sz w:val="20"/>
+          <w:szCs w:val="20"/>
+        </w:rPr>
+      </w:pPr>
+      <w:r>
+        <w:rPr>
+          <w:rFonts w:ascii="Courier New" w:eastAsia="Times New Roman" w:hAnsi="Courier New" w:cs="Courier New"/>
+          <w:color w:val="19177C"/>
+          <w:sz w:val="20"/>
+          <w:szCs w:val="20"/>
+        </w:rPr>
+        <w:t>COOKIE</w:t>
+      </w:r>
+      <w:r>
+        <w:rPr>
+          <w:rFonts w:ascii="Courier New" w:eastAsia="Times New Roman" w:hAnsi="Courier New" w:cs="Courier New"/>
+          <w:color w:val="666666"/>
+          <w:sz w:val="20"/>
+          <w:szCs w:val="20"/>
+        </w:rPr>
+        <w:t>=</w:t>
+      </w:r>
+      <w:r>
+        <w:rPr>
+          <w:rFonts w:ascii="Courier New" w:eastAsia="Times New Roman" w:hAnsi="Courier New" w:cs="Courier New"/>
+          <w:color w:val="BA2121"/>
+          <w:sz w:val="20"/>
+          <w:szCs w:val="20"/>
+        </w:rPr>
+        <w:t>"PHPSESSID=dg6hrjugbc9b6jb7eg6vnfjth1; security=LOW"</w:t>
+      </w:r>
+    </w:p>
+    <w:p>
+      <w:pPr>
+        <w:shd w:val="clear" w:color="auto" w:fill="F8F8F8"/>
+        <w:tabs>
+          <w:tab w:val="left" w:pos="916"/>
+          <w:tab w:val="left" w:pos="1832"/>
+          <w:tab w:val="left" w:pos="2748"/>
+          <w:tab w:val="left" w:pos="3664"/>
+          <w:tab w:val="left" w:pos="4580"/>
+          <w:tab w:val="left" w:pos="5496"/>
+          <w:tab w:val="left" w:pos="6412"/>
+          <w:tab w:val="left" w:pos="7328"/>
+          <w:tab w:val="left" w:pos="8244"/>
+          <w:tab w:val="left" w:pos="9160"/>
+          <w:tab w:val="left" w:pos="10076"/>
+          <w:tab w:val="left" w:pos="10992"/>
+          <w:tab w:val="left" w:pos="11908"/>
+          <w:tab w:val="left" w:pos="12824"/>
+          <w:tab w:val="left" w:pos="13740"/>
+          <w:tab w:val="left" w:pos="14656"/>
+        </w:tabs>
+        <w:spacing w:after="0" w:line="300" w:lineRule="auto"/>
+        <w:rPr>
+          <w:rFonts w:ascii="Courier New" w:eastAsia="Times New Roman" w:hAnsi="Courier New" w:cs="Courier New"/>
+          <w:sz w:val="20"/>
+          <w:szCs w:val="20"/>
+        </w:rPr>
+      </w:pPr>
+    </w:p>
+    <w:p>
+      <w:pPr>
+        <w:shd w:val="clear" w:color="auto" w:fill="F8F8F8"/>
+        <w:tabs>
+          <w:tab w:val="left" w:pos="916"/>
+          <w:tab w:val="left" w:pos="1832"/>
+          <w:tab w:val="left" w:pos="2748"/>
+          <w:tab w:val="left" w:pos="3664"/>
+          <w:tab w:val="left" w:pos="4580"/>
+          <w:tab w:val="left" w:pos="5496"/>
+          <w:tab w:val="left" w:pos="6412"/>
+          <w:tab w:val="left" w:pos="7328"/>
+          <w:tab w:val="left" w:pos="8244"/>
+          <w:tab w:val="left" w:pos="9160"/>
+          <w:tab w:val="left" w:pos="10076"/>
+          <w:tab w:val="left" w:pos="10992"/>
+          <w:tab w:val="left" w:pos="11908"/>
+          <w:tab w:val="left" w:pos="12824"/>
+          <w:tab w:val="left" w:pos="13740"/>
+          <w:tab w:val="left" w:pos="14656"/>
+        </w:tabs>
+        <w:spacing w:after="0" w:line="300" w:lineRule="auto"/>
+        <w:rPr>
+          <w:rFonts w:ascii="Courier New" w:eastAsia="Times New Roman" w:hAnsi="Courier New" w:cs="Courier New"/>
+          <w:sz w:val="20"/>
+          <w:szCs w:val="20"/>
+        </w:rPr>
+      </w:pPr>
+      <w:r>
+        <w:rPr>
+          <w:rFonts w:ascii="Courier New" w:eastAsia="Times New Roman" w:hAnsi="Courier New" w:cs="Courier New"/>
+          <w:sz w:val="20"/>
+          <w:szCs w:val="20"/>
+        </w:rPr>
+        <w:t xml:space="preserve">sqlmap -u </w:t>
+      </w:r>
+      <w:r>
+        <w:rPr>
+          <w:rFonts w:ascii="Courier New" w:eastAsia="Times New Roman" w:hAnsi="Courier New" w:cs="Courier New"/>
+          <w:color w:val="BA2121"/>
+          <w:sz w:val="20"/>
+          <w:szCs w:val="20"/>
+        </w:rPr>
+        <w:t>"http://localhost:80/vulnerabilities/sqli/index.php?id=1&amp;Submit=Submit"</w:t>
+      </w:r>
+      <w:r>
+        <w:rPr>
+          <w:rFonts w:ascii="Courier New" w:eastAsia="Times New Roman" w:hAnsi="Courier New" w:cs="Courier New"/>
+          <w:sz w:val="20"/>
+          <w:szCs w:val="20"/>
+        </w:rPr>
+        <w:t xml:space="preserve"> --cookie</w:t>
+      </w:r>
+      <w:r>
+        <w:rPr>
+          <w:rFonts w:ascii="Courier New" w:eastAsia="Times New Roman" w:hAnsi="Courier New" w:cs="Courier New"/>
+          <w:color w:val="666666"/>
+          <w:sz w:val="20"/>
+          <w:szCs w:val="20"/>
+        </w:rPr>
+        <w:t>=</w:t>
+      </w:r>
+      <w:r>
+        <w:rPr>
+          <w:rFonts w:ascii="Courier New" w:eastAsia="Times New Roman" w:hAnsi="Courier New" w:cs="Courier New"/>
+          <w:color w:val="19177C"/>
+          <w:sz w:val="20"/>
+          <w:szCs w:val="20"/>
+        </w:rPr>
+        <w:t>$COOKIE</w:t>
+      </w:r>
+      <w:r>
+        <w:rPr>
+          <w:rFonts w:ascii="Courier New" w:eastAsia="Times New Roman" w:hAnsi="Courier New" w:cs="Courier New"/>
+          <w:sz w:val="20"/>
+          <w:szCs w:val="20"/>
+        </w:rPr>
+        <w:t xml:space="preserve"> -f</w:t>
+      </w:r>
+    </w:p>
+    <w:p/>
+    <w:p/>
     <w:sectPr>
       <w:pgSz w:w="12240" w:h="15840"/>
       <w:pgMar w:top="1440" w:right="1440" w:bottom="1440" w:left="1440" w:header="720" w:footer="720" w:gutter="0"/>
@@ -1568,6 +2197,28 @@
       <w:szCs w:val="32"/>
     </w:rPr>
   </w:style>
+  <w:style w:type="paragraph" w:styleId="Heading2">
+    <w:name w:val="heading 2"/>
+    <w:basedOn w:val="Normal"/>
+    <w:next w:val="Normal"/>
+    <w:link w:val="Heading2Char"/>
+    <w:uiPriority w:val="9"/>
+    <w:unhideWhenUsed/>
+    <w:qFormat/>
+    <w:rsid w:val="00507D74"/>
+    <w:pPr>
+      <w:keepNext/>
+      <w:keepLines/>
+      <w:spacing w:before="40" w:after="0"/>
+      <w:outlineLvl w:val="1"/>
+    </w:pPr>
+    <w:rPr>
+      <w:rFonts w:asciiTheme="majorHAnsi" w:eastAsiaTheme="majorEastAsia" w:hAnsiTheme="majorHAnsi" w:cstheme="majorBidi"/>
+      <w:color w:val="2E74B5" w:themeColor="accent1" w:themeShade="BF"/>
+      <w:sz w:val="26"/>
+      <w:szCs w:val="26"/>
+    </w:rPr>
+  </w:style>
   <w:style w:type="character" w:default="1" w:styleId="DefaultParagraphFont">
     <w:name w:val="Default Paragraph Font"/>
     <w:uiPriority w:val="1"/>
@@ -1758,6 +2409,32 @@
       <w:color w:val="954F72" w:themeColor="followedHyperlink"/>
       <w:u w:val="single"/>
     </w:rPr>
+  </w:style>
+  <w:style w:type="character" w:customStyle="1" w:styleId="Heading2Char">
+    <w:name w:val="Heading 2 Char"/>
+    <w:basedOn w:val="DefaultParagraphFont"/>
+    <w:link w:val="Heading2"/>
+    <w:uiPriority w:val="9"/>
+    <w:rsid w:val="00507D74"/>
+    <w:rPr>
+      <w:rFonts w:asciiTheme="majorHAnsi" w:eastAsiaTheme="majorEastAsia" w:hAnsiTheme="majorHAnsi" w:cstheme="majorBidi"/>
+      <w:color w:val="2E74B5" w:themeColor="accent1" w:themeShade="BF"/>
+      <w:sz w:val="26"/>
+      <w:szCs w:val="26"/>
+    </w:rPr>
+  </w:style>
+  <w:style w:type="paragraph" w:styleId="TOC2">
+    <w:name w:val="toc 2"/>
+    <w:basedOn w:val="Normal"/>
+    <w:next w:val="Normal"/>
+    <w:autoRedefine/>
+    <w:uiPriority w:val="39"/>
+    <w:unhideWhenUsed/>
+    <w:rsid w:val="00272465"/>
+    <w:pPr>
+      <w:spacing w:after="100"/>
+      <w:ind w:left="220"/>
+    </w:pPr>
   </w:style>
 </w:styles>
 </file>
@@ -2028,7 +2705,7 @@
 </file>
 
 <file path=customXml/itemProps1.xml><?xml version="1.0" encoding="utf-8"?>
-<ds:datastoreItem xmlns:ds="http://schemas.openxmlformats.org/officeDocument/2006/customXml" ds:itemID="{82CEEFB6-D939-4259-84A9-1C1BFBC3C036}">
+<ds:datastoreItem xmlns:ds="http://schemas.openxmlformats.org/officeDocument/2006/customXml" ds:itemID="{03154407-0C49-469F-8669-A3323F6D1127}">
   <ds:schemaRefs>
     <ds:schemaRef ds:uri="http://schemas.openxmlformats.org/officeDocument/2006/bibliography"/>
   </ds:schemaRefs>

</xml_diff>